<commit_message>
Fix #644. Make an API for 'Im feeling Lucky', progress on #588 #571 #731
</commit_message>
<xml_diff>
--- a/docassemble/ALWeaver/data/templates/next_steps_appeal.docx
+++ b/docassemble/ALWeaver/data/templates/next_steps_appeal.docx
@@ -1,6 +1,6 @@
 
 <file path=word/document.xml><?xml version="1.0" encoding="utf-8"?>
-<w:document xmlns:wpc="http://schemas.microsoft.com/office/word/2010/wordprocessingCanvas" xmlns:cx="http://schemas.microsoft.com/office/drawing/2014/chartex" xmlns:cx1="http://schemas.microsoft.com/office/drawing/2015/9/8/chartex" xmlns:mc="http://schemas.openxmlformats.org/markup-compatibility/2006" xmlns:o="urn:schemas-microsoft-com:office:office" xmlns:r="http://schemas.openxmlformats.org/officeDocument/2006/relationships" xmlns:m="http://schemas.openxmlformats.org/officeDocument/2006/math" xmlns:v="urn:schemas-microsoft-com:vml" xmlns:wp14="http://schemas.microsoft.com/office/word/2010/wordprocessingDrawing" xmlns:wp="http://schemas.openxmlformats.org/drawingml/2006/wordprocessingDrawing" xmlns:w10="urn:schemas-microsoft-com:office:word" xmlns:w="http://schemas.openxmlformats.org/wordprocessingml/2006/main" xmlns:w14="http://schemas.microsoft.com/office/word/2010/wordml" xmlns:w15="http://schemas.microsoft.com/office/word/2012/wordml" xmlns:w16se="http://schemas.microsoft.com/office/word/2015/wordml/symex" xmlns:wpg="http://schemas.microsoft.com/office/word/2010/wordprocessingGroup" xmlns:wpi="http://schemas.microsoft.com/office/word/2010/wordprocessingInk" xmlns:wne="http://schemas.microsoft.com/office/word/2006/wordml" xmlns:wps="http://schemas.microsoft.com/office/word/2010/wordprocessingShape" mc:Ignorable="w14 w15 w16se wp14">
+<w:document xmlns:wpc="http://schemas.microsoft.com/office/word/2010/wordprocessingCanvas" xmlns:cx="http://schemas.microsoft.com/office/drawing/2014/chartex" xmlns:cx1="http://schemas.microsoft.com/office/drawing/2015/9/8/chartex" xmlns:cx2="http://schemas.microsoft.com/office/drawing/2015/10/21/chartex" xmlns:cx3="http://schemas.microsoft.com/office/drawing/2016/5/9/chartex" xmlns:cx4="http://schemas.microsoft.com/office/drawing/2016/5/10/chartex" xmlns:cx5="http://schemas.microsoft.com/office/drawing/2016/5/11/chartex" xmlns:cx6="http://schemas.microsoft.com/office/drawing/2016/5/12/chartex" xmlns:cx7="http://schemas.microsoft.com/office/drawing/2016/5/13/chartex" xmlns:cx8="http://schemas.microsoft.com/office/drawing/2016/5/14/chartex" xmlns:mc="http://schemas.openxmlformats.org/markup-compatibility/2006" xmlns:aink="http://schemas.microsoft.com/office/drawing/2016/ink" xmlns:am3d="http://schemas.microsoft.com/office/drawing/2017/model3d" xmlns:o="urn:schemas-microsoft-com:office:office" xmlns:r="http://schemas.openxmlformats.org/officeDocument/2006/relationships" xmlns:m="http://schemas.openxmlformats.org/officeDocument/2006/math" xmlns:v="urn:schemas-microsoft-com:vml" xmlns:wp14="http://schemas.microsoft.com/office/word/2010/wordprocessingDrawing" xmlns:wp="http://schemas.openxmlformats.org/drawingml/2006/wordprocessingDrawing" xmlns:w10="urn:schemas-microsoft-com:office:word" xmlns:w="http://schemas.openxmlformats.org/wordprocessingml/2006/main" xmlns:w14="http://schemas.microsoft.com/office/word/2010/wordml" xmlns:w15="http://schemas.microsoft.com/office/word/2012/wordml" xmlns:w16cid="http://schemas.microsoft.com/office/word/2016/wordml/cid" xmlns:w16se="http://schemas.microsoft.com/office/word/2015/wordml/symex" xmlns:wpg="http://schemas.microsoft.com/office/word/2010/wordprocessingGroup" xmlns:wpi="http://schemas.microsoft.com/office/word/2010/wordprocessingInk" xmlns:wne="http://schemas.microsoft.com/office/word/2006/wordml" xmlns:wps="http://schemas.microsoft.com/office/word/2010/wordprocessingShape" mc:Ignorable="w14 w15 w16se w16cid wp14">
   <w:background w:color="FFFFFF"/>
   <w:body>
     <w:tbl>
@@ -36,12 +36,28 @@
               </w:rPr>
               <w:t xml:space="preserve">{{ </w:t>
             </w:r>
+            <w:proofErr w:type="spellStart"/>
             <w:r>
               <w:rPr>
                 <w:color w:val="FFFFFF" w:themeColor="background1"/>
               </w:rPr>
-              <w:t>interview_intro_prompt</w:t>
+              <w:t>interview</w:t>
             </w:r>
+            <w:r>
+              <w:rPr>
+                <w:color w:val="FFFFFF" w:themeColor="background1"/>
+              </w:rPr>
+              <w:t>.</w:t>
+            </w:r>
+            <w:bookmarkStart w:id="0" w:name="_GoBack"/>
+            <w:bookmarkEnd w:id="0"/>
+            <w:r>
+              <w:rPr>
+                <w:color w:val="FFFFFF" w:themeColor="background1"/>
+              </w:rPr>
+              <w:t>intro_prompt</w:t>
+            </w:r>
+            <w:proofErr w:type="spellEnd"/>
             <w:r>
               <w:rPr>
                 <w:color w:val="FFFFFF" w:themeColor="background1"/>
@@ -65,16 +81,32 @@
         <w:t xml:space="preserve">Congratulations </w:t>
       </w:r>
       <w:r>
-        <w:t>{_{ users }_}</w:t>
-      </w:r>
-      <w:r>
-        <w:t xml:space="preserve">! You have finished all the forms you need to {{ </w:t>
-      </w:r>
-      <w:bookmarkStart w:id="0" w:name="_GoBack"/>
-      <w:bookmarkEnd w:id="0"/>
-      <w:r>
-        <w:t>interview.title</w:t>
-      </w:r>
+        <w:t>{</w:t>
+      </w:r>
+      <w:proofErr w:type="gramStart"/>
+      <w:r>
+        <w:t>_{ users</w:t>
+      </w:r>
+      <w:proofErr w:type="gramEnd"/>
+      <w:r>
+        <w:t xml:space="preserve"> }_}</w:t>
+      </w:r>
+      <w:r>
+        <w:t xml:space="preserve">! You have finished all the forms you need to </w:t>
+      </w:r>
+      <w:proofErr w:type="gramStart"/>
+      <w:r>
+        <w:t xml:space="preserve">{{ </w:t>
+      </w:r>
+      <w:proofErr w:type="spellStart"/>
+      <w:r>
+        <w:t>interview</w:t>
+      </w:r>
+      <w:proofErr w:type="gramEnd"/>
+      <w:r>
+        <w:t>.title</w:t>
+      </w:r>
+      <w:proofErr w:type="spellEnd"/>
       <w:r>
         <w:t xml:space="preserve"> }}. The rest of the pages in this packet are your </w:t>
       </w:r>
@@ -82,7 +114,14 @@
         <w:rPr>
           <w:highlight w:val="yellow"/>
         </w:rPr>
-        <w:t>[appeal]</w:t>
+        <w:t>[appeal</w:t>
+      </w:r>
+      <w:proofErr w:type="gramStart"/>
+      <w:r>
+        <w:rPr>
+          <w:highlight w:val="yellow"/>
+        </w:rPr>
+        <w:t>]</w:t>
       </w:r>
       <w:r>
         <w:rPr>
@@ -96,8 +135,17 @@
         </w:rPr>
         <w:t>]</w:t>
       </w:r>
-      <w:r>
-        <w:t>{_% if other_parties.number() %_}</w:t>
+      <w:proofErr w:type="gramEnd"/>
+      <w:r>
+        <w:t xml:space="preserve">{_% if </w:t>
+      </w:r>
+      <w:proofErr w:type="spellStart"/>
+      <w:r>
+        <w:t>other_parties.number</w:t>
+      </w:r>
+      <w:proofErr w:type="spellEnd"/>
+      <w:r>
+        <w:t>() %_}</w:t>
       </w:r>
       <w:r>
         <w:rPr>
@@ -112,7 +160,21 @@
         <w:rPr>
           <w:b/>
         </w:rPr>
-        <w:t xml:space="preserve"> {_{ users }_} v {_{ other_parties }_}</w:t>
+        <w:t xml:space="preserve"> {_{ users }_} v {_{ </w:t>
+      </w:r>
+      <w:proofErr w:type="spellStart"/>
+      <w:r>
+        <w:rPr>
+          <w:b/>
+        </w:rPr>
+        <w:t>other_parties</w:t>
+      </w:r>
+      <w:proofErr w:type="spellEnd"/>
+      <w:r>
+        <w:rPr>
+          <w:b/>
+        </w:rPr>
+        <w:t xml:space="preserve"> }_}</w:t>
       </w:r>
       <w:r>
         <w:t>{_% endif %_}</w:t>
@@ -220,7 +282,63 @@
             <w14:bevel/>
           </w14:textOutline>
         </w:rPr>
-        <w:t>{_{ showifdef('other_parties[0]') }_}</w:t>
+        <w:t>{</w:t>
+      </w:r>
+      <w:proofErr w:type="gramStart"/>
+      <w:r>
+        <w:rPr>
+          <w14:textOutline w14:w="9525" w14:cap="rnd" w14:cmpd="sng" w14:algn="ctr">
+            <w14:noFill/>
+            <w14:prstDash w14:val="solid"/>
+            <w14:bevel/>
+          </w14:textOutline>
+        </w:rPr>
+        <w:t xml:space="preserve">_{ </w:t>
+      </w:r>
+      <w:proofErr w:type="spellStart"/>
+      <w:r>
+        <w:rPr>
+          <w14:textOutline w14:w="9525" w14:cap="rnd" w14:cmpd="sng" w14:algn="ctr">
+            <w14:noFill/>
+            <w14:prstDash w14:val="solid"/>
+            <w14:bevel/>
+          </w14:textOutline>
+        </w:rPr>
+        <w:t>showifdef</w:t>
+      </w:r>
+      <w:proofErr w:type="spellEnd"/>
+      <w:proofErr w:type="gramEnd"/>
+      <w:r>
+        <w:rPr>
+          <w14:textOutline w14:w="9525" w14:cap="rnd" w14:cmpd="sng" w14:algn="ctr">
+            <w14:noFill/>
+            <w14:prstDash w14:val="solid"/>
+            <w14:bevel/>
+          </w14:textOutline>
+        </w:rPr>
+        <w:t>('</w:t>
+      </w:r>
+      <w:proofErr w:type="spellStart"/>
+      <w:r>
+        <w:rPr>
+          <w14:textOutline w14:w="9525" w14:cap="rnd" w14:cmpd="sng" w14:algn="ctr">
+            <w14:noFill/>
+            <w14:prstDash w14:val="solid"/>
+            <w14:bevel/>
+          </w14:textOutline>
+        </w:rPr>
+        <w:t>other_parties</w:t>
+      </w:r>
+      <w:proofErr w:type="spellEnd"/>
+      <w:r>
+        <w:rPr>
+          <w14:textOutline w14:w="9525" w14:cap="rnd" w14:cmpd="sng" w14:algn="ctr">
+            <w14:noFill/>
+            <w14:prstDash w14:val="solid"/>
+            <w14:bevel/>
+          </w14:textOutline>
+        </w:rPr>
+        <w:t>[0]') }_}</w:t>
       </w:r>
       <w:r>
         <w:rPr>
@@ -301,6 +419,7 @@
         </w:rPr>
         <w:t>[appeal]</w:t>
       </w:r>
+      <w:proofErr w:type="gramStart"/>
       <w:r>
         <w:rPr>
           <w14:textOutline w14:w="9525" w14:cap="rnd" w14:cmpd="sng" w14:algn="ctr">
@@ -321,6 +440,7 @@
         </w:rPr>
         <w:t>.</w:t>
       </w:r>
+      <w:proofErr w:type="gramEnd"/>
     </w:p>
     <w:p>
       <w:pPr>
@@ -383,7 +503,39 @@
         <w:t xml:space="preserve">Call the </w:t>
       </w:r>
       <w:r>
-        <w:t>{_{ appeals_court }_} {_{ showifdef('appeals_court.phone_number') }_}</w:t>
+        <w:t>{</w:t>
+      </w:r>
+      <w:proofErr w:type="gramStart"/>
+      <w:r>
+        <w:t xml:space="preserve">_{ </w:t>
+      </w:r>
+      <w:proofErr w:type="spellStart"/>
+      <w:r>
+        <w:t>appeals</w:t>
+      </w:r>
+      <w:proofErr w:type="gramEnd"/>
+      <w:r>
+        <w:t>_court</w:t>
+      </w:r>
+      <w:proofErr w:type="spellEnd"/>
+      <w:r>
+        <w:t xml:space="preserve"> }_} {_{ </w:t>
+      </w:r>
+      <w:proofErr w:type="spellStart"/>
+      <w:r>
+        <w:t>showifdef</w:t>
+      </w:r>
+      <w:proofErr w:type="spellEnd"/>
+      <w:r>
+        <w:t>('</w:t>
+      </w:r>
+      <w:proofErr w:type="spellStart"/>
+      <w:r>
+        <w:t>appeals_court.phone_number</w:t>
+      </w:r>
+      <w:proofErr w:type="spellEnd"/>
+      <w:r>
+        <w:t>') }_}</w:t>
       </w:r>
       <w:r>
         <w:t xml:space="preserve"> if you need help delivering the forms to the court</w:t>
@@ -401,7 +553,23 @@
         </w:numPr>
       </w:pPr>
       <w:r>
-        <w:t>{_%p if defined('appeals_court.address.address') %}</w:t>
+        <w:t>{_%p if defined('</w:t>
+      </w:r>
+      <w:proofErr w:type="spellStart"/>
+      <w:r>
+        <w:t>appeals_</w:t>
+      </w:r>
+      <w:proofErr w:type="gramStart"/>
+      <w:r>
+        <w:t>court.address</w:t>
+      </w:r>
+      <w:proofErr w:type="gramEnd"/>
+      <w:r>
+        <w:t>.address</w:t>
+      </w:r>
+      <w:proofErr w:type="spellEnd"/>
+      <w:r>
+        <w:t>') %}</w:t>
       </w:r>
       <w:r>
         <w:t xml:space="preserve"> </w:t>
@@ -415,7 +583,15 @@
         <w:br/>
       </w:r>
       <w:r>
-        <w:t>{_{ appeals_court.address.on_one_line() }_}.</w:t>
+        <w:t xml:space="preserve">{_{ </w:t>
+      </w:r>
+      <w:proofErr w:type="spellStart"/>
+      <w:r>
+        <w:t>appeals_court.address.on_one_line</w:t>
+      </w:r>
+      <w:proofErr w:type="spellEnd"/>
+      <w:r>
+        <w:t>() }_}.</w:t>
       </w:r>
     </w:p>
     <w:p>
@@ -620,7 +796,7 @@
 </file>
 
 <file path=word/endnotes.xml><?xml version="1.0" encoding="utf-8"?>
-<w:endnotes xmlns:wpc="http://schemas.microsoft.com/office/word/2010/wordprocessingCanvas" xmlns:cx="http://schemas.microsoft.com/office/drawing/2014/chartex" xmlns:cx1="http://schemas.microsoft.com/office/drawing/2015/9/8/chartex" xmlns:mc="http://schemas.openxmlformats.org/markup-compatibility/2006" xmlns:o="urn:schemas-microsoft-com:office:office" xmlns:r="http://schemas.openxmlformats.org/officeDocument/2006/relationships" xmlns:m="http://schemas.openxmlformats.org/officeDocument/2006/math" xmlns:v="urn:schemas-microsoft-com:vml" xmlns:wp14="http://schemas.microsoft.com/office/word/2010/wordprocessingDrawing" xmlns:wp="http://schemas.openxmlformats.org/drawingml/2006/wordprocessingDrawing" xmlns:w10="urn:schemas-microsoft-com:office:word" xmlns:w="http://schemas.openxmlformats.org/wordprocessingml/2006/main" xmlns:w14="http://schemas.microsoft.com/office/word/2010/wordml" xmlns:w15="http://schemas.microsoft.com/office/word/2012/wordml" xmlns:w16se="http://schemas.microsoft.com/office/word/2015/wordml/symex" xmlns:wpg="http://schemas.microsoft.com/office/word/2010/wordprocessingGroup" xmlns:wpi="http://schemas.microsoft.com/office/word/2010/wordprocessingInk" xmlns:wne="http://schemas.microsoft.com/office/word/2006/wordml" xmlns:wps="http://schemas.microsoft.com/office/word/2010/wordprocessingShape" mc:Ignorable="w14 w15 w16se wp14">
+<w:endnotes xmlns:wpc="http://schemas.microsoft.com/office/word/2010/wordprocessingCanvas" xmlns:cx="http://schemas.microsoft.com/office/drawing/2014/chartex" xmlns:cx1="http://schemas.microsoft.com/office/drawing/2015/9/8/chartex" xmlns:cx2="http://schemas.microsoft.com/office/drawing/2015/10/21/chartex" xmlns:cx3="http://schemas.microsoft.com/office/drawing/2016/5/9/chartex" xmlns:cx4="http://schemas.microsoft.com/office/drawing/2016/5/10/chartex" xmlns:cx5="http://schemas.microsoft.com/office/drawing/2016/5/11/chartex" xmlns:cx6="http://schemas.microsoft.com/office/drawing/2016/5/12/chartex" xmlns:cx7="http://schemas.microsoft.com/office/drawing/2016/5/13/chartex" xmlns:cx8="http://schemas.microsoft.com/office/drawing/2016/5/14/chartex" xmlns:mc="http://schemas.openxmlformats.org/markup-compatibility/2006" xmlns:aink="http://schemas.microsoft.com/office/drawing/2016/ink" xmlns:am3d="http://schemas.microsoft.com/office/drawing/2017/model3d" xmlns:o="urn:schemas-microsoft-com:office:office" xmlns:r="http://schemas.openxmlformats.org/officeDocument/2006/relationships" xmlns:m="http://schemas.openxmlformats.org/officeDocument/2006/math" xmlns:v="urn:schemas-microsoft-com:vml" xmlns:wp14="http://schemas.microsoft.com/office/word/2010/wordprocessingDrawing" xmlns:wp="http://schemas.openxmlformats.org/drawingml/2006/wordprocessingDrawing" xmlns:w10="urn:schemas-microsoft-com:office:word" xmlns:w="http://schemas.openxmlformats.org/wordprocessingml/2006/main" xmlns:w14="http://schemas.microsoft.com/office/word/2010/wordml" xmlns:w15="http://schemas.microsoft.com/office/word/2012/wordml" xmlns:w16cid="http://schemas.microsoft.com/office/word/2016/wordml/cid" xmlns:w16se="http://schemas.microsoft.com/office/word/2015/wordml/symex" xmlns:wpg="http://schemas.microsoft.com/office/word/2010/wordprocessingGroup" xmlns:wpi="http://schemas.microsoft.com/office/word/2010/wordprocessingInk" xmlns:wne="http://schemas.microsoft.com/office/word/2006/wordml" xmlns:wps="http://schemas.microsoft.com/office/word/2010/wordprocessingShape" mc:Ignorable="w14 w15 w16se w16cid wp14">
   <w:endnote w:type="separator" w:id="-1">
     <w:p>
       <w:pPr>
@@ -645,7 +821,7 @@
 </file>
 
 <file path=word/footer1.xml><?xml version="1.0" encoding="utf-8"?>
-<w:ftr xmlns:wpc="http://schemas.microsoft.com/office/word/2010/wordprocessingCanvas" xmlns:cx="http://schemas.microsoft.com/office/drawing/2014/chartex" xmlns:cx1="http://schemas.microsoft.com/office/drawing/2015/9/8/chartex" xmlns:mc="http://schemas.openxmlformats.org/markup-compatibility/2006" xmlns:o="urn:schemas-microsoft-com:office:office" xmlns:r="http://schemas.openxmlformats.org/officeDocument/2006/relationships" xmlns:m="http://schemas.openxmlformats.org/officeDocument/2006/math" xmlns:v="urn:schemas-microsoft-com:vml" xmlns:wp14="http://schemas.microsoft.com/office/word/2010/wordprocessingDrawing" xmlns:wp="http://schemas.openxmlformats.org/drawingml/2006/wordprocessingDrawing" xmlns:w10="urn:schemas-microsoft-com:office:word" xmlns:w="http://schemas.openxmlformats.org/wordprocessingml/2006/main" xmlns:w14="http://schemas.microsoft.com/office/word/2010/wordml" xmlns:w15="http://schemas.microsoft.com/office/word/2012/wordml" xmlns:w16se="http://schemas.microsoft.com/office/word/2015/wordml/symex" xmlns:wpg="http://schemas.microsoft.com/office/word/2010/wordprocessingGroup" xmlns:wpi="http://schemas.microsoft.com/office/word/2010/wordprocessingInk" xmlns:wne="http://schemas.microsoft.com/office/word/2006/wordml" xmlns:wps="http://schemas.microsoft.com/office/word/2010/wordprocessingShape" mc:Ignorable="w14 w15 w16se wp14">
+<w:ftr xmlns:wpc="http://schemas.microsoft.com/office/word/2010/wordprocessingCanvas" xmlns:cx="http://schemas.microsoft.com/office/drawing/2014/chartex" xmlns:cx1="http://schemas.microsoft.com/office/drawing/2015/9/8/chartex" xmlns:cx2="http://schemas.microsoft.com/office/drawing/2015/10/21/chartex" xmlns:cx3="http://schemas.microsoft.com/office/drawing/2016/5/9/chartex" xmlns:cx4="http://schemas.microsoft.com/office/drawing/2016/5/10/chartex" xmlns:cx5="http://schemas.microsoft.com/office/drawing/2016/5/11/chartex" xmlns:cx6="http://schemas.microsoft.com/office/drawing/2016/5/12/chartex" xmlns:cx7="http://schemas.microsoft.com/office/drawing/2016/5/13/chartex" xmlns:cx8="http://schemas.microsoft.com/office/drawing/2016/5/14/chartex" xmlns:mc="http://schemas.openxmlformats.org/markup-compatibility/2006" xmlns:aink="http://schemas.microsoft.com/office/drawing/2016/ink" xmlns:am3d="http://schemas.microsoft.com/office/drawing/2017/model3d" xmlns:o="urn:schemas-microsoft-com:office:office" xmlns:r="http://schemas.openxmlformats.org/officeDocument/2006/relationships" xmlns:m="http://schemas.openxmlformats.org/officeDocument/2006/math" xmlns:v="urn:schemas-microsoft-com:vml" xmlns:wp14="http://schemas.microsoft.com/office/word/2010/wordprocessingDrawing" xmlns:wp="http://schemas.openxmlformats.org/drawingml/2006/wordprocessingDrawing" xmlns:w10="urn:schemas-microsoft-com:office:word" xmlns:w="http://schemas.openxmlformats.org/wordprocessingml/2006/main" xmlns:w14="http://schemas.microsoft.com/office/word/2010/wordml" xmlns:w15="http://schemas.microsoft.com/office/word/2012/wordml" xmlns:w16cid="http://schemas.microsoft.com/office/word/2016/wordml/cid" xmlns:w16se="http://schemas.microsoft.com/office/word/2015/wordml/symex" xmlns:wpg="http://schemas.microsoft.com/office/word/2010/wordprocessingGroup" xmlns:wpi="http://schemas.microsoft.com/office/word/2010/wordprocessingInk" xmlns:wne="http://schemas.microsoft.com/office/word/2006/wordml" xmlns:wps="http://schemas.microsoft.com/office/word/2010/wordprocessingShape" mc:Ignorable="w14 w15 w16se w16cid wp14">
   <w:p>
     <w:pPr>
       <w:pStyle w:val="Footer"/>
@@ -717,7 +893,21 @@
                             <w:rPr>
                               <w:color w:val="000000" w:themeColor="text1"/>
                             </w:rPr>
-                            <w:t xml:space="preserve">Find out more about what to do : </w:t>
+                            <w:t xml:space="preserve">Find out more about what to </w:t>
+                          </w:r>
+                          <w:proofErr w:type="gramStart"/>
+                          <w:r>
+                            <w:rPr>
+                              <w:color w:val="000000" w:themeColor="text1"/>
+                            </w:rPr>
+                            <w:t>do :</w:t>
+                          </w:r>
+                          <w:proofErr w:type="gramEnd"/>
+                          <w:r>
+                            <w:rPr>
+                              <w:color w:val="000000" w:themeColor="text1"/>
+                            </w:rPr>
+                            <w:t xml:space="preserve"> </w:t>
                           </w:r>
                         </w:p>
                         <w:p>
@@ -754,7 +944,21 @@
                       <w:rPr>
                         <w:color w:val="000000" w:themeColor="text1"/>
                       </w:rPr>
-                      <w:t xml:space="preserve">Find out more about what to do : </w:t>
+                      <w:t xml:space="preserve">Find out more about what to </w:t>
+                    </w:r>
+                    <w:proofErr w:type="gramStart"/>
+                    <w:r>
+                      <w:rPr>
+                        <w:color w:val="000000" w:themeColor="text1"/>
+                      </w:rPr>
+                      <w:t>do :</w:t>
+                    </w:r>
+                    <w:proofErr w:type="gramEnd"/>
+                    <w:r>
+                      <w:rPr>
+                        <w:color w:val="000000" w:themeColor="text1"/>
+                      </w:rPr>
+                      <w:t xml:space="preserve"> </w:t>
                     </w:r>
                   </w:p>
                   <w:p>
@@ -776,7 +980,7 @@
 </file>
 
 <file path=word/footnotes.xml><?xml version="1.0" encoding="utf-8"?>
-<w:footnotes xmlns:wpc="http://schemas.microsoft.com/office/word/2010/wordprocessingCanvas" xmlns:cx="http://schemas.microsoft.com/office/drawing/2014/chartex" xmlns:cx1="http://schemas.microsoft.com/office/drawing/2015/9/8/chartex" xmlns:mc="http://schemas.openxmlformats.org/markup-compatibility/2006" xmlns:o="urn:schemas-microsoft-com:office:office" xmlns:r="http://schemas.openxmlformats.org/officeDocument/2006/relationships" xmlns:m="http://schemas.openxmlformats.org/officeDocument/2006/math" xmlns:v="urn:schemas-microsoft-com:vml" xmlns:wp14="http://schemas.microsoft.com/office/word/2010/wordprocessingDrawing" xmlns:wp="http://schemas.openxmlformats.org/drawingml/2006/wordprocessingDrawing" xmlns:w10="urn:schemas-microsoft-com:office:word" xmlns:w="http://schemas.openxmlformats.org/wordprocessingml/2006/main" xmlns:w14="http://schemas.microsoft.com/office/word/2010/wordml" xmlns:w15="http://schemas.microsoft.com/office/word/2012/wordml" xmlns:w16se="http://schemas.microsoft.com/office/word/2015/wordml/symex" xmlns:wpg="http://schemas.microsoft.com/office/word/2010/wordprocessingGroup" xmlns:wpi="http://schemas.microsoft.com/office/word/2010/wordprocessingInk" xmlns:wne="http://schemas.microsoft.com/office/word/2006/wordml" xmlns:wps="http://schemas.microsoft.com/office/word/2010/wordprocessingShape" mc:Ignorable="w14 w15 w16se wp14">
+<w:footnotes xmlns:wpc="http://schemas.microsoft.com/office/word/2010/wordprocessingCanvas" xmlns:cx="http://schemas.microsoft.com/office/drawing/2014/chartex" xmlns:cx1="http://schemas.microsoft.com/office/drawing/2015/9/8/chartex" xmlns:cx2="http://schemas.microsoft.com/office/drawing/2015/10/21/chartex" xmlns:cx3="http://schemas.microsoft.com/office/drawing/2016/5/9/chartex" xmlns:cx4="http://schemas.microsoft.com/office/drawing/2016/5/10/chartex" xmlns:cx5="http://schemas.microsoft.com/office/drawing/2016/5/11/chartex" xmlns:cx6="http://schemas.microsoft.com/office/drawing/2016/5/12/chartex" xmlns:cx7="http://schemas.microsoft.com/office/drawing/2016/5/13/chartex" xmlns:cx8="http://schemas.microsoft.com/office/drawing/2016/5/14/chartex" xmlns:mc="http://schemas.openxmlformats.org/markup-compatibility/2006" xmlns:aink="http://schemas.microsoft.com/office/drawing/2016/ink" xmlns:am3d="http://schemas.microsoft.com/office/drawing/2017/model3d" xmlns:o="urn:schemas-microsoft-com:office:office" xmlns:r="http://schemas.openxmlformats.org/officeDocument/2006/relationships" xmlns:m="http://schemas.openxmlformats.org/officeDocument/2006/math" xmlns:v="urn:schemas-microsoft-com:vml" xmlns:wp14="http://schemas.microsoft.com/office/word/2010/wordprocessingDrawing" xmlns:wp="http://schemas.openxmlformats.org/drawingml/2006/wordprocessingDrawing" xmlns:w10="urn:schemas-microsoft-com:office:word" xmlns:w="http://schemas.openxmlformats.org/wordprocessingml/2006/main" xmlns:w14="http://schemas.microsoft.com/office/word/2010/wordml" xmlns:w15="http://schemas.microsoft.com/office/word/2012/wordml" xmlns:w16cid="http://schemas.microsoft.com/office/word/2016/wordml/cid" xmlns:w16se="http://schemas.microsoft.com/office/word/2015/wordml/symex" xmlns:wpg="http://schemas.microsoft.com/office/word/2010/wordprocessingGroup" xmlns:wpi="http://schemas.microsoft.com/office/word/2010/wordprocessingInk" xmlns:wne="http://schemas.microsoft.com/office/word/2006/wordml" xmlns:wps="http://schemas.microsoft.com/office/word/2010/wordprocessingShape" mc:Ignorable="w14 w15 w16se w16cid wp14">
   <w:footnote w:type="separator" w:id="-1">
     <w:p>
       <w:pPr>
@@ -801,7 +1005,7 @@
 </file>
 
 <file path=word/numbering.xml><?xml version="1.0" encoding="utf-8"?>
-<w:numbering xmlns:wpc="http://schemas.microsoft.com/office/word/2010/wordprocessingCanvas" xmlns:cx="http://schemas.microsoft.com/office/drawing/2014/chartex" xmlns:cx1="http://schemas.microsoft.com/office/drawing/2015/9/8/chartex" xmlns:mc="http://schemas.openxmlformats.org/markup-compatibility/2006" xmlns:o="urn:schemas-microsoft-com:office:office" xmlns:r="http://schemas.openxmlformats.org/officeDocument/2006/relationships" xmlns:m="http://schemas.openxmlformats.org/officeDocument/2006/math" xmlns:v="urn:schemas-microsoft-com:vml" xmlns:wp14="http://schemas.microsoft.com/office/word/2010/wordprocessingDrawing" xmlns:wp="http://schemas.openxmlformats.org/drawingml/2006/wordprocessingDrawing" xmlns:w10="urn:schemas-microsoft-com:office:word" xmlns:w="http://schemas.openxmlformats.org/wordprocessingml/2006/main" xmlns:w14="http://schemas.microsoft.com/office/word/2010/wordml" xmlns:w15="http://schemas.microsoft.com/office/word/2012/wordml" xmlns:w16se="http://schemas.microsoft.com/office/word/2015/wordml/symex" xmlns:wpg="http://schemas.microsoft.com/office/word/2010/wordprocessingGroup" xmlns:wpi="http://schemas.microsoft.com/office/word/2010/wordprocessingInk" xmlns:wne="http://schemas.microsoft.com/office/word/2006/wordml" xmlns:wps="http://schemas.microsoft.com/office/word/2010/wordprocessingShape" mc:Ignorable="w14 w15 w16se wp14">
+<w:numbering xmlns:wpc="http://schemas.microsoft.com/office/word/2010/wordprocessingCanvas" xmlns:cx="http://schemas.microsoft.com/office/drawing/2014/chartex" xmlns:cx1="http://schemas.microsoft.com/office/drawing/2015/9/8/chartex" xmlns:cx2="http://schemas.microsoft.com/office/drawing/2015/10/21/chartex" xmlns:cx3="http://schemas.microsoft.com/office/drawing/2016/5/9/chartex" xmlns:cx4="http://schemas.microsoft.com/office/drawing/2016/5/10/chartex" xmlns:cx5="http://schemas.microsoft.com/office/drawing/2016/5/11/chartex" xmlns:cx6="http://schemas.microsoft.com/office/drawing/2016/5/12/chartex" xmlns:cx7="http://schemas.microsoft.com/office/drawing/2016/5/13/chartex" xmlns:cx8="http://schemas.microsoft.com/office/drawing/2016/5/14/chartex" xmlns:mc="http://schemas.openxmlformats.org/markup-compatibility/2006" xmlns:aink="http://schemas.microsoft.com/office/drawing/2016/ink" xmlns:am3d="http://schemas.microsoft.com/office/drawing/2017/model3d" xmlns:o="urn:schemas-microsoft-com:office:office" xmlns:r="http://schemas.openxmlformats.org/officeDocument/2006/relationships" xmlns:m="http://schemas.openxmlformats.org/officeDocument/2006/math" xmlns:v="urn:schemas-microsoft-com:vml" xmlns:wp14="http://schemas.microsoft.com/office/word/2010/wordprocessingDrawing" xmlns:wp="http://schemas.openxmlformats.org/drawingml/2006/wordprocessingDrawing" xmlns:w10="urn:schemas-microsoft-com:office:word" xmlns:w="http://schemas.openxmlformats.org/wordprocessingml/2006/main" xmlns:w14="http://schemas.microsoft.com/office/word/2010/wordml" xmlns:w15="http://schemas.microsoft.com/office/word/2012/wordml" xmlns:w16cid="http://schemas.microsoft.com/office/word/2016/wordml/cid" xmlns:w16se="http://schemas.microsoft.com/office/word/2015/wordml/symex" xmlns:wpg="http://schemas.microsoft.com/office/word/2010/wordprocessingGroup" xmlns:wpi="http://schemas.microsoft.com/office/word/2010/wordprocessingInk" xmlns:wne="http://schemas.microsoft.com/office/word/2006/wordml" xmlns:wps="http://schemas.microsoft.com/office/word/2010/wordprocessingShape" mc:Ignorable="w14 w15 w16se w16cid wp14">
   <w:abstractNum w:abstractNumId="0" w15:restartNumberingAfterBreak="0">
     <w:nsid w:val="1FC0467F"/>
     <w:multiLevelType w:val="multilevel"/>
@@ -1636,7 +1840,7 @@
 </file>
 
 <file path=word/styles.xml><?xml version="1.0" encoding="utf-8"?>
-<w:styles xmlns:mc="http://schemas.openxmlformats.org/markup-compatibility/2006" xmlns:r="http://schemas.openxmlformats.org/officeDocument/2006/relationships" xmlns:w="http://schemas.openxmlformats.org/wordprocessingml/2006/main" xmlns:w14="http://schemas.microsoft.com/office/word/2010/wordml" xmlns:w15="http://schemas.microsoft.com/office/word/2012/wordml" xmlns:w16se="http://schemas.microsoft.com/office/word/2015/wordml/symex" mc:Ignorable="w14 w15 w16se">
+<w:styles xmlns:mc="http://schemas.openxmlformats.org/markup-compatibility/2006" xmlns:r="http://schemas.openxmlformats.org/officeDocument/2006/relationships" xmlns:w="http://schemas.openxmlformats.org/wordprocessingml/2006/main" xmlns:w14="http://schemas.microsoft.com/office/word/2010/wordml" xmlns:w15="http://schemas.microsoft.com/office/word/2012/wordml" xmlns:w16cid="http://schemas.microsoft.com/office/word/2016/wordml/cid" xmlns:w16se="http://schemas.microsoft.com/office/word/2015/wordml/symex" mc:Ignorable="w14 w15 w16se w16cid">
   <w:docDefaults>
     <w:rPrDefault>
       <w:rPr>
@@ -1647,7 +1851,7 @@
     </w:rPrDefault>
     <w:pPrDefault/>
   </w:docDefaults>
-  <w:latentStyles w:defLockedState="0" w:defUIPriority="99" w:defSemiHidden="0" w:defUnhideWhenUsed="0" w:defQFormat="0" w:count="371">
+  <w:latentStyles w:defLockedState="0" w:defUIPriority="99" w:defSemiHidden="0" w:defUnhideWhenUsed="0" w:defQFormat="0" w:count="375">
     <w:lsdException w:name="Normal" w:uiPriority="0" w:qFormat="1"/>
     <w:lsdException w:name="heading 1" w:uiPriority="9" w:qFormat="1"/>
     <w:lsdException w:name="heading 2" w:semiHidden="1" w:uiPriority="9" w:unhideWhenUsed="1" w:qFormat="1"/>
@@ -1753,7 +1957,6 @@
     <w:lsdException w:name="HTML Sample" w:semiHidden="1" w:unhideWhenUsed="1"/>
     <w:lsdException w:name="HTML Typewriter" w:semiHidden="1" w:unhideWhenUsed="1"/>
     <w:lsdException w:name="HTML Variable" w:semiHidden="1" w:unhideWhenUsed="1"/>
-    <w:lsdException w:name="Normal Table" w:semiHidden="1" w:unhideWhenUsed="1"/>
     <w:lsdException w:name="annotation subject" w:semiHidden="1" w:unhideWhenUsed="1"/>
     <w:lsdException w:name="No List" w:semiHidden="1" w:unhideWhenUsed="1"/>
     <w:lsdException w:name="Outline List 1" w:semiHidden="1" w:unhideWhenUsed="1"/>
@@ -1797,10 +2000,8 @@
     <w:lsdException w:name="Table Elegant" w:semiHidden="1" w:unhideWhenUsed="1"/>
     <w:lsdException w:name="Table Professional" w:semiHidden="1" w:unhideWhenUsed="1"/>
     <w:lsdException w:name="Table Subtle 1" w:semiHidden="1" w:unhideWhenUsed="1"/>
-    <w:lsdException w:name="Table Subtle 2" w:semiHidden="1" w:unhideWhenUsed="1"/>
     <w:lsdException w:name="Table Web 1" w:semiHidden="1" w:unhideWhenUsed="1"/>
     <w:lsdException w:name="Table Web 2" w:semiHidden="1" w:unhideWhenUsed="1"/>
-    <w:lsdException w:name="Table Web 3" w:semiHidden="1" w:unhideWhenUsed="1"/>
     <w:lsdException w:name="Balloon Text" w:semiHidden="1" w:unhideWhenUsed="1"/>
     <w:lsdException w:name="Table Grid" w:uiPriority="39"/>
     <w:lsdException w:name="Table Theme" w:semiHidden="1" w:unhideWhenUsed="1"/>
@@ -2019,6 +2220,10 @@
     <w:lsdException w:name="List Table 5 Dark Accent 6" w:uiPriority="50"/>
     <w:lsdException w:name="List Table 6 Colorful Accent 6" w:uiPriority="51"/>
     <w:lsdException w:name="List Table 7 Colorful Accent 6" w:uiPriority="52"/>
+    <w:lsdException w:name="Mention" w:semiHidden="1" w:unhideWhenUsed="1"/>
+    <w:lsdException w:name="Smart Hyperlink" w:semiHidden="1" w:unhideWhenUsed="1"/>
+    <w:lsdException w:name="Hashtag" w:semiHidden="1" w:unhideWhenUsed="1"/>
+    <w:lsdException w:name="Unresolved Mention" w:semiHidden="1" w:unhideWhenUsed="1"/>
   </w:latentStyles>
   <w:style w:type="paragraph" w:default="1" w:styleId="Normal">
     <w:name w:val="Normal"/>

</xml_diff>

<commit_message>
Use quotes not broken jinja escaping #817
</commit_message>
<xml_diff>
--- a/docassemble/ALWeaver/data/templates/next_steps_appeal.docx
+++ b/docassemble/ALWeaver/data/templates/next_steps_appeal.docx
@@ -1,6 +1,6 @@
 
 <file path=word/document.xml><?xml version="1.0" encoding="utf-8"?>
-<w:document xmlns:wpc="http://schemas.microsoft.com/office/word/2010/wordprocessingCanvas" xmlns:cx="http://schemas.microsoft.com/office/drawing/2014/chartex" xmlns:cx1="http://schemas.microsoft.com/office/drawing/2015/9/8/chartex" xmlns:cx2="http://schemas.microsoft.com/office/drawing/2015/10/21/chartex" xmlns:cx3="http://schemas.microsoft.com/office/drawing/2016/5/9/chartex" xmlns:cx4="http://schemas.microsoft.com/office/drawing/2016/5/10/chartex" xmlns:cx5="http://schemas.microsoft.com/office/drawing/2016/5/11/chartex" xmlns:cx6="http://schemas.microsoft.com/office/drawing/2016/5/12/chartex" xmlns:cx7="http://schemas.microsoft.com/office/drawing/2016/5/13/chartex" xmlns:cx8="http://schemas.microsoft.com/office/drawing/2016/5/14/chartex" xmlns:mc="http://schemas.openxmlformats.org/markup-compatibility/2006" xmlns:aink="http://schemas.microsoft.com/office/drawing/2016/ink" xmlns:am3d="http://schemas.microsoft.com/office/drawing/2017/model3d" xmlns:o="urn:schemas-microsoft-com:office:office" xmlns:r="http://schemas.openxmlformats.org/officeDocument/2006/relationships" xmlns:m="http://schemas.openxmlformats.org/officeDocument/2006/math" xmlns:v="urn:schemas-microsoft-com:vml" xmlns:wp14="http://schemas.microsoft.com/office/word/2010/wordprocessingDrawing" xmlns:wp="http://schemas.openxmlformats.org/drawingml/2006/wordprocessingDrawing" xmlns:w10="urn:schemas-microsoft-com:office:word" xmlns:w="http://schemas.openxmlformats.org/wordprocessingml/2006/main" xmlns:w14="http://schemas.microsoft.com/office/word/2010/wordml" xmlns:w15="http://schemas.microsoft.com/office/word/2012/wordml" xmlns:w16cid="http://schemas.microsoft.com/office/word/2016/wordml/cid" xmlns:w16se="http://schemas.microsoft.com/office/word/2015/wordml/symex" xmlns:wpg="http://schemas.microsoft.com/office/word/2010/wordprocessingGroup" xmlns:wpi="http://schemas.microsoft.com/office/word/2010/wordprocessingInk" xmlns:wne="http://schemas.microsoft.com/office/word/2006/wordml" xmlns:wps="http://schemas.microsoft.com/office/word/2010/wordprocessingShape" mc:Ignorable="w14 w15 w16se w16cid wp14">
+<w:document xmlns:wpc="http://schemas.microsoft.com/office/word/2010/wordprocessingCanvas" xmlns:cx="http://schemas.microsoft.com/office/drawing/2014/chartex" xmlns:cx1="http://schemas.microsoft.com/office/drawing/2015/9/8/chartex" xmlns:mc="http://schemas.openxmlformats.org/markup-compatibility/2006" xmlns:o="urn:schemas-microsoft-com:office:office" xmlns:r="http://schemas.openxmlformats.org/officeDocument/2006/relationships" xmlns:m="http://schemas.openxmlformats.org/officeDocument/2006/math" xmlns:v="urn:schemas-microsoft-com:vml" xmlns:wp14="http://schemas.microsoft.com/office/word/2010/wordprocessingDrawing" xmlns:wp="http://schemas.openxmlformats.org/drawingml/2006/wordprocessingDrawing" xmlns:w10="urn:schemas-microsoft-com:office:word" xmlns:w="http://schemas.openxmlformats.org/wordprocessingml/2006/main" xmlns:w14="http://schemas.microsoft.com/office/word/2010/wordml" xmlns:w15="http://schemas.microsoft.com/office/word/2012/wordml" xmlns:w16se="http://schemas.microsoft.com/office/word/2015/wordml/symex" xmlns:wpg="http://schemas.microsoft.com/office/word/2010/wordprocessingGroup" xmlns:wpi="http://schemas.microsoft.com/office/word/2010/wordprocessingInk" xmlns:wne="http://schemas.microsoft.com/office/word/2006/wordml" xmlns:wps="http://schemas.microsoft.com/office/word/2010/wordprocessingShape" mc:Ignorable="w14 w15 w16se wp14">
   <w:background w:color="FFFFFF"/>
   <w:body>
     <w:tbl>
@@ -49,8 +49,6 @@
               </w:rPr>
               <w:t>.</w:t>
             </w:r>
-            <w:bookmarkStart w:id="0" w:name="_GoBack"/>
-            <w:bookmarkEnd w:id="0"/>
             <w:r>
               <w:rPr>
                 <w:color w:val="FFFFFF" w:themeColor="background1"/>
@@ -85,100 +83,162 @@
       </w:r>
       <w:proofErr w:type="gramStart"/>
       <w:r>
-        <w:t>_{ users</w:t>
+        <w:t xml:space="preserve">{ </w:t>
+      </w:r>
+      <w:r>
+        <w:t>"</w:t>
       </w:r>
       <w:proofErr w:type="gramEnd"/>
       <w:r>
-        <w:t xml:space="preserve"> }_}</w:t>
-      </w:r>
-      <w:r>
-        <w:t xml:space="preserve">! You have finished all the forms you need to </w:t>
+        <w:t xml:space="preserve">{{ </w:t>
+      </w:r>
+      <w:r>
+        <w:t>users</w:t>
+      </w:r>
+      <w:r>
+        <w:t xml:space="preserve"> }}”</w:t>
+      </w:r>
+      <w:r>
+        <w:t xml:space="preserve"> }}</w:t>
+      </w:r>
+      <w:r>
+        <w:t>! You have finished all the forms you need to {</w:t>
       </w:r>
       <w:proofErr w:type="gramStart"/>
       <w:r>
+        <w:t xml:space="preserve">{ </w:t>
+      </w:r>
+      <w:proofErr w:type="spellStart"/>
+      <w:r>
+        <w:t>interview.title</w:t>
+      </w:r>
+      <w:proofErr w:type="spellEnd"/>
+      <w:proofErr w:type="gramEnd"/>
+      <w:r>
+        <w:t xml:space="preserve"> }}. The rest of the pages in this packet are your </w:t>
+      </w:r>
+      <w:r>
+        <w:rPr>
+          <w:highlight w:val="yellow"/>
+        </w:rPr>
+        <w:t>[appeal]</w:t>
+      </w:r>
+      <w:r>
+        <w:rPr>
+          <w:highlight w:val="yellow"/>
+        </w:rPr>
+        <w:t xml:space="preserve"> </w:t>
+      </w:r>
+      <w:r>
+        <w:rPr>
+          <w:highlight w:val="yellow"/>
+        </w:rPr>
+        <w:t>]</w:t>
+      </w:r>
+      <w:r>
+        <w:t>{{ “</w:t>
+      </w:r>
+      <w:r>
+        <w:t xml:space="preserve">{% if </w:t>
+      </w:r>
+      <w:proofErr w:type="spellStart"/>
+      <w:r>
+        <w:t>other_parties.number</w:t>
+      </w:r>
+      <w:proofErr w:type="spellEnd"/>
+      <w:r>
+        <w:t>() %}</w:t>
+      </w:r>
+      <w:r>
+        <w:t>” }}</w:t>
+      </w:r>
+      <w:r>
+        <w:rPr>
+          <w:b/>
+        </w:rPr>
+        <w:t xml:space="preserve"> </w:t>
+      </w:r>
+      <w:r>
+        <w:t>in</w:t>
+      </w:r>
+      <w:r>
+        <w:rPr>
+          <w:b/>
+        </w:rPr>
+        <w:t xml:space="preserve"> </w:t>
+      </w:r>
+      <w:r>
+        <w:rPr>
+          <w:b/>
+        </w:rPr>
+        <w:t>{{ “</w:t>
+      </w:r>
+      <w:r>
+        <w:rPr>
+          <w:b/>
+        </w:rPr>
+        <w:t>{{ users }}</w:t>
+      </w:r>
+      <w:r>
+        <w:rPr>
+          <w:b/>
+        </w:rPr>
+        <w:t>” }}</w:t>
+      </w:r>
+      <w:r>
+        <w:rPr>
+          <w:b/>
+        </w:rPr>
+        <w:t xml:space="preserve"> v </w:t>
+      </w:r>
+      <w:r>
+        <w:rPr>
+          <w:b/>
+        </w:rPr>
+        <w:t>{{ “</w:t>
+      </w:r>
+      <w:r>
+        <w:rPr>
+          <w:b/>
+        </w:rPr>
         <w:t xml:space="preserve">{{ </w:t>
       </w:r>
       <w:proofErr w:type="spellStart"/>
       <w:r>
-        <w:t>interview</w:t>
-      </w:r>
-      <w:proofErr w:type="gramEnd"/>
-      <w:r>
-        <w:t>.title</w:t>
+        <w:rPr>
+          <w:b/>
+        </w:rPr>
+        <w:t>other_parties</w:t>
       </w:r>
       <w:proofErr w:type="spellEnd"/>
       <w:r>
-        <w:t xml:space="preserve"> }}. The rest of the pages in this packet are your </w:t>
-      </w:r>
-      <w:r>
-        <w:rPr>
-          <w:highlight w:val="yellow"/>
-        </w:rPr>
-        <w:t>[appeal</w:t>
-      </w:r>
-      <w:proofErr w:type="gramStart"/>
-      <w:r>
-        <w:rPr>
-          <w:highlight w:val="yellow"/>
-        </w:rPr>
-        <w:t>]</w:t>
-      </w:r>
-      <w:r>
-        <w:rPr>
-          <w:highlight w:val="yellow"/>
-        </w:rPr>
-        <w:t xml:space="preserve"> </w:t>
-      </w:r>
-      <w:r>
-        <w:rPr>
-          <w:highlight w:val="yellow"/>
-        </w:rPr>
-        <w:t>]</w:t>
-      </w:r>
-      <w:proofErr w:type="gramEnd"/>
-      <w:r>
-        <w:t xml:space="preserve">{_% if </w:t>
+        <w:rPr>
+          <w:b/>
+        </w:rPr>
+        <w:t xml:space="preserve"> }}</w:t>
+      </w:r>
+      <w:r>
+        <w:rPr>
+          <w:b/>
+        </w:rPr>
+        <w:t>” }}{{ “</w:t>
+      </w:r>
+      <w:r>
+        <w:t xml:space="preserve">{% </w:t>
       </w:r>
       <w:proofErr w:type="spellStart"/>
       <w:r>
-        <w:t>other_parties.number</w:t>
+        <w:t>endif</w:t>
       </w:r>
       <w:proofErr w:type="spellEnd"/>
       <w:r>
-        <w:t>() %_}</w:t>
-      </w:r>
-      <w:r>
-        <w:rPr>
-          <w:b/>
-        </w:rPr>
-        <w:t xml:space="preserve"> </w:t>
-      </w:r>
-      <w:r>
-        <w:t>in</w:t>
-      </w:r>
-      <w:r>
-        <w:rPr>
-          <w:b/>
-        </w:rPr>
-        <w:t xml:space="preserve"> {_{ users }_} v {_{ </w:t>
-      </w:r>
-      <w:proofErr w:type="spellStart"/>
-      <w:r>
-        <w:rPr>
-          <w:b/>
-        </w:rPr>
-        <w:t>other_parties</w:t>
-      </w:r>
-      <w:proofErr w:type="spellEnd"/>
-      <w:r>
-        <w:rPr>
-          <w:b/>
-        </w:rPr>
-        <w:t xml:space="preserve"> }_}</w:t>
-      </w:r>
-      <w:r>
-        <w:t>{_% endif %_}</w:t>
-      </w:r>
+        <w:t xml:space="preserve"> %}</w:t>
+      </w:r>
+      <w:r>
+        <w:t>” }}</w:t>
+      </w:r>
+      <w:bookmarkStart w:id="0" w:name="_GoBack"/>
+      <w:bookmarkEnd w:id="0"/>
       <w:r>
         <w:t>.</w:t>
       </w:r>
@@ -293,9 +353,8 @@
             <w14:bevel/>
           </w14:textOutline>
         </w:rPr>
-        <w:t xml:space="preserve">_{ </w:t>
-      </w:r>
-      <w:proofErr w:type="spellStart"/>
+        <w:t xml:space="preserve">{ </w:t>
+      </w:r>
       <w:r>
         <w:rPr>
           <w14:textOutline w14:w="9525" w14:cap="rnd" w14:cmpd="sng" w14:algn="ctr">
@@ -304,9 +363,8 @@
             <w14:bevel/>
           </w14:textOutline>
         </w:rPr>
-        <w:t>showifdef</w:t>
-      </w:r>
-      <w:proofErr w:type="spellEnd"/>
+        <w:t>"</w:t>
+      </w:r>
       <w:proofErr w:type="gramEnd"/>
       <w:r>
         <w:rPr>
@@ -316,7 +374,7 @@
             <w14:bevel/>
           </w14:textOutline>
         </w:rPr>
-        <w:t>('</w:t>
+        <w:t xml:space="preserve">{{ </w:t>
       </w:r>
       <w:proofErr w:type="spellStart"/>
       <w:r>
@@ -327,7 +385,7 @@
             <w14:bevel/>
           </w14:textOutline>
         </w:rPr>
-        <w:t>other_parties</w:t>
+        <w:t>showifdef</w:t>
       </w:r>
       <w:proofErr w:type="spellEnd"/>
       <w:r>
@@ -338,7 +396,49 @@
             <w14:bevel/>
           </w14:textOutline>
         </w:rPr>
-        <w:t>[0]') }_}</w:t>
+        <w:t>('</w:t>
+      </w:r>
+      <w:proofErr w:type="spellStart"/>
+      <w:r>
+        <w:rPr>
+          <w14:textOutline w14:w="9525" w14:cap="rnd" w14:cmpd="sng" w14:algn="ctr">
+            <w14:noFill/>
+            <w14:prstDash w14:val="solid"/>
+            <w14:bevel/>
+          </w14:textOutline>
+        </w:rPr>
+        <w:t>other_parties</w:t>
+      </w:r>
+      <w:proofErr w:type="spellEnd"/>
+      <w:r>
+        <w:rPr>
+          <w14:textOutline w14:w="9525" w14:cap="rnd" w14:cmpd="sng" w14:algn="ctr">
+            <w14:noFill/>
+            <w14:prstDash w14:val="solid"/>
+            <w14:bevel/>
+          </w14:textOutline>
+        </w:rPr>
+        <w:t>[0]')</w:t>
+      </w:r>
+      <w:r>
+        <w:rPr>
+          <w14:textOutline w14:w="9525" w14:cap="rnd" w14:cmpd="sng" w14:algn="ctr">
+            <w14:noFill/>
+            <w14:prstDash w14:val="solid"/>
+            <w14:bevel/>
+          </w14:textOutline>
+        </w:rPr>
+        <w:t xml:space="preserve"> }}"</w:t>
+      </w:r>
+      <w:r>
+        <w:rPr>
+          <w14:textOutline w14:w="9525" w14:cap="rnd" w14:cmpd="sng" w14:algn="ctr">
+            <w14:noFill/>
+            <w14:prstDash w14:val="solid"/>
+            <w14:bevel/>
+          </w14:textOutline>
+        </w:rPr>
+        <w:t xml:space="preserve"> }}</w:t>
       </w:r>
       <w:r>
         <w:rPr>
@@ -507,19 +607,28 @@
       </w:r>
       <w:proofErr w:type="gramStart"/>
       <w:r>
-        <w:t xml:space="preserve">_{ </w:t>
+        <w:t xml:space="preserve">{ </w:t>
+      </w:r>
+      <w:r>
+        <w:t>“</w:t>
+      </w:r>
+      <w:proofErr w:type="gramEnd"/>
+      <w:r>
+        <w:t xml:space="preserve">{{ </w:t>
       </w:r>
       <w:proofErr w:type="spellStart"/>
       <w:r>
-        <w:t>appeals</w:t>
-      </w:r>
-      <w:proofErr w:type="gramEnd"/>
-      <w:r>
-        <w:t>_court</w:t>
+        <w:t>appeals_court</w:t>
       </w:r>
       <w:proofErr w:type="spellEnd"/>
       <w:r>
-        <w:t xml:space="preserve"> }_} {_{ </w:t>
+        <w:t xml:space="preserve"> }}”</w:t>
+      </w:r>
+      <w:r>
+        <w:t xml:space="preserve"> }} {{ </w:t>
+      </w:r>
+      <w:r>
+        <w:t xml:space="preserve"> “{{ </w:t>
       </w:r>
       <w:proofErr w:type="spellStart"/>
       <w:r>
@@ -535,7 +644,13 @@
       </w:r>
       <w:proofErr w:type="spellEnd"/>
       <w:r>
-        <w:t>') }_}</w:t>
+        <w:t>')</w:t>
+      </w:r>
+      <w:r>
+        <w:t xml:space="preserve"> }}”</w:t>
+      </w:r>
+      <w:r>
+        <w:t xml:space="preserve"> }}</w:t>
       </w:r>
       <w:r>
         <w:t xml:space="preserve"> if you need help delivering the forms to the court</w:t>
@@ -553,23 +668,21 @@
         </w:numPr>
       </w:pPr>
       <w:r>
-        <w:t>{_%p if defined('</w:t>
+        <w:t>{{ “</w:t>
+      </w:r>
+      <w:r>
+        <w:t>{%p if defined('</w:t>
       </w:r>
       <w:proofErr w:type="spellStart"/>
       <w:r>
-        <w:t>appeals_</w:t>
-      </w:r>
-      <w:proofErr w:type="gramStart"/>
-      <w:r>
-        <w:t>court.address</w:t>
-      </w:r>
-      <w:proofErr w:type="gramEnd"/>
-      <w:r>
-        <w:t>.address</w:t>
+        <w:t>appeals_court.address.address</w:t>
       </w:r>
       <w:proofErr w:type="spellEnd"/>
       <w:r>
         <w:t>') %}</w:t>
+      </w:r>
+      <w:r>
+        <w:t>” }}</w:t>
       </w:r>
       <w:r>
         <w:t xml:space="preserve"> </w:t>
@@ -583,7 +696,15 @@
         <w:br/>
       </w:r>
       <w:r>
-        <w:t xml:space="preserve">{_{ </w:t>
+        <w:t>{</w:t>
+      </w:r>
+      <w:proofErr w:type="gramStart"/>
+      <w:r>
+        <w:t>{ “</w:t>
+      </w:r>
+      <w:proofErr w:type="gramEnd"/>
+      <w:r>
+        <w:t xml:space="preserve">{{ </w:t>
       </w:r>
       <w:proofErr w:type="spellStart"/>
       <w:r>
@@ -591,7 +712,13 @@
       </w:r>
       <w:proofErr w:type="spellEnd"/>
       <w:r>
-        <w:t>() }_}.</w:t>
+        <w:t>() }}</w:t>
+      </w:r>
+      <w:r>
+        <w:t>” }}</w:t>
+      </w:r>
+      <w:r>
+        <w:t>.</w:t>
       </w:r>
     </w:p>
     <w:p>
@@ -603,7 +730,21 @@
         </w:numPr>
       </w:pPr>
       <w:r>
-        <w:t>{_%p endif %}</w:t>
+        <w:t>{{ “</w:t>
+      </w:r>
+      <w:r>
+        <w:t xml:space="preserve">{%p </w:t>
+      </w:r>
+      <w:proofErr w:type="spellStart"/>
+      <w:r>
+        <w:t>endif</w:t>
+      </w:r>
+      <w:proofErr w:type="spellEnd"/>
+      <w:r>
+        <w:t xml:space="preserve"> %}</w:t>
+      </w:r>
+      <w:r>
+        <w:t>” }}</w:t>
       </w:r>
     </w:p>
     <w:p>
@@ -796,7 +937,7 @@
 </file>
 
 <file path=word/endnotes.xml><?xml version="1.0" encoding="utf-8"?>
-<w:endnotes xmlns:wpc="http://schemas.microsoft.com/office/word/2010/wordprocessingCanvas" xmlns:cx="http://schemas.microsoft.com/office/drawing/2014/chartex" xmlns:cx1="http://schemas.microsoft.com/office/drawing/2015/9/8/chartex" xmlns:cx2="http://schemas.microsoft.com/office/drawing/2015/10/21/chartex" xmlns:cx3="http://schemas.microsoft.com/office/drawing/2016/5/9/chartex" xmlns:cx4="http://schemas.microsoft.com/office/drawing/2016/5/10/chartex" xmlns:cx5="http://schemas.microsoft.com/office/drawing/2016/5/11/chartex" xmlns:cx6="http://schemas.microsoft.com/office/drawing/2016/5/12/chartex" xmlns:cx7="http://schemas.microsoft.com/office/drawing/2016/5/13/chartex" xmlns:cx8="http://schemas.microsoft.com/office/drawing/2016/5/14/chartex" xmlns:mc="http://schemas.openxmlformats.org/markup-compatibility/2006" xmlns:aink="http://schemas.microsoft.com/office/drawing/2016/ink" xmlns:am3d="http://schemas.microsoft.com/office/drawing/2017/model3d" xmlns:o="urn:schemas-microsoft-com:office:office" xmlns:r="http://schemas.openxmlformats.org/officeDocument/2006/relationships" xmlns:m="http://schemas.openxmlformats.org/officeDocument/2006/math" xmlns:v="urn:schemas-microsoft-com:vml" xmlns:wp14="http://schemas.microsoft.com/office/word/2010/wordprocessingDrawing" xmlns:wp="http://schemas.openxmlformats.org/drawingml/2006/wordprocessingDrawing" xmlns:w10="urn:schemas-microsoft-com:office:word" xmlns:w="http://schemas.openxmlformats.org/wordprocessingml/2006/main" xmlns:w14="http://schemas.microsoft.com/office/word/2010/wordml" xmlns:w15="http://schemas.microsoft.com/office/word/2012/wordml" xmlns:w16cid="http://schemas.microsoft.com/office/word/2016/wordml/cid" xmlns:w16se="http://schemas.microsoft.com/office/word/2015/wordml/symex" xmlns:wpg="http://schemas.microsoft.com/office/word/2010/wordprocessingGroup" xmlns:wpi="http://schemas.microsoft.com/office/word/2010/wordprocessingInk" xmlns:wne="http://schemas.microsoft.com/office/word/2006/wordml" xmlns:wps="http://schemas.microsoft.com/office/word/2010/wordprocessingShape" mc:Ignorable="w14 w15 w16se w16cid wp14">
+<w:endnotes xmlns:wpc="http://schemas.microsoft.com/office/word/2010/wordprocessingCanvas" xmlns:cx="http://schemas.microsoft.com/office/drawing/2014/chartex" xmlns:cx1="http://schemas.microsoft.com/office/drawing/2015/9/8/chartex" xmlns:mc="http://schemas.openxmlformats.org/markup-compatibility/2006" xmlns:o="urn:schemas-microsoft-com:office:office" xmlns:r="http://schemas.openxmlformats.org/officeDocument/2006/relationships" xmlns:m="http://schemas.openxmlformats.org/officeDocument/2006/math" xmlns:v="urn:schemas-microsoft-com:vml" xmlns:wp14="http://schemas.microsoft.com/office/word/2010/wordprocessingDrawing" xmlns:wp="http://schemas.openxmlformats.org/drawingml/2006/wordprocessingDrawing" xmlns:w10="urn:schemas-microsoft-com:office:word" xmlns:w="http://schemas.openxmlformats.org/wordprocessingml/2006/main" xmlns:w14="http://schemas.microsoft.com/office/word/2010/wordml" xmlns:w15="http://schemas.microsoft.com/office/word/2012/wordml" xmlns:w16se="http://schemas.microsoft.com/office/word/2015/wordml/symex" xmlns:wpg="http://schemas.microsoft.com/office/word/2010/wordprocessingGroup" xmlns:wpi="http://schemas.microsoft.com/office/word/2010/wordprocessingInk" xmlns:wne="http://schemas.microsoft.com/office/word/2006/wordml" xmlns:wps="http://schemas.microsoft.com/office/word/2010/wordprocessingShape" mc:Ignorable="w14 w15 w16se wp14">
   <w:endnote w:type="separator" w:id="-1">
     <w:p>
       <w:pPr>
@@ -821,7 +962,7 @@
 </file>
 
 <file path=word/footer1.xml><?xml version="1.0" encoding="utf-8"?>
-<w:ftr xmlns:wpc="http://schemas.microsoft.com/office/word/2010/wordprocessingCanvas" xmlns:cx="http://schemas.microsoft.com/office/drawing/2014/chartex" xmlns:cx1="http://schemas.microsoft.com/office/drawing/2015/9/8/chartex" xmlns:cx2="http://schemas.microsoft.com/office/drawing/2015/10/21/chartex" xmlns:cx3="http://schemas.microsoft.com/office/drawing/2016/5/9/chartex" xmlns:cx4="http://schemas.microsoft.com/office/drawing/2016/5/10/chartex" xmlns:cx5="http://schemas.microsoft.com/office/drawing/2016/5/11/chartex" xmlns:cx6="http://schemas.microsoft.com/office/drawing/2016/5/12/chartex" xmlns:cx7="http://schemas.microsoft.com/office/drawing/2016/5/13/chartex" xmlns:cx8="http://schemas.microsoft.com/office/drawing/2016/5/14/chartex" xmlns:mc="http://schemas.openxmlformats.org/markup-compatibility/2006" xmlns:aink="http://schemas.microsoft.com/office/drawing/2016/ink" xmlns:am3d="http://schemas.microsoft.com/office/drawing/2017/model3d" xmlns:o="urn:schemas-microsoft-com:office:office" xmlns:r="http://schemas.openxmlformats.org/officeDocument/2006/relationships" xmlns:m="http://schemas.openxmlformats.org/officeDocument/2006/math" xmlns:v="urn:schemas-microsoft-com:vml" xmlns:wp14="http://schemas.microsoft.com/office/word/2010/wordprocessingDrawing" xmlns:wp="http://schemas.openxmlformats.org/drawingml/2006/wordprocessingDrawing" xmlns:w10="urn:schemas-microsoft-com:office:word" xmlns:w="http://schemas.openxmlformats.org/wordprocessingml/2006/main" xmlns:w14="http://schemas.microsoft.com/office/word/2010/wordml" xmlns:w15="http://schemas.microsoft.com/office/word/2012/wordml" xmlns:w16cid="http://schemas.microsoft.com/office/word/2016/wordml/cid" xmlns:w16se="http://schemas.microsoft.com/office/word/2015/wordml/symex" xmlns:wpg="http://schemas.microsoft.com/office/word/2010/wordprocessingGroup" xmlns:wpi="http://schemas.microsoft.com/office/word/2010/wordprocessingInk" xmlns:wne="http://schemas.microsoft.com/office/word/2006/wordml" xmlns:wps="http://schemas.microsoft.com/office/word/2010/wordprocessingShape" mc:Ignorable="w14 w15 w16se w16cid wp14">
+<w:ftr xmlns:wpc="http://schemas.microsoft.com/office/word/2010/wordprocessingCanvas" xmlns:cx="http://schemas.microsoft.com/office/drawing/2014/chartex" xmlns:cx1="http://schemas.microsoft.com/office/drawing/2015/9/8/chartex" xmlns:mc="http://schemas.openxmlformats.org/markup-compatibility/2006" xmlns:o="urn:schemas-microsoft-com:office:office" xmlns:r="http://schemas.openxmlformats.org/officeDocument/2006/relationships" xmlns:m="http://schemas.openxmlformats.org/officeDocument/2006/math" xmlns:v="urn:schemas-microsoft-com:vml" xmlns:wp14="http://schemas.microsoft.com/office/word/2010/wordprocessingDrawing" xmlns:wp="http://schemas.openxmlformats.org/drawingml/2006/wordprocessingDrawing" xmlns:w10="urn:schemas-microsoft-com:office:word" xmlns:w="http://schemas.openxmlformats.org/wordprocessingml/2006/main" xmlns:w14="http://schemas.microsoft.com/office/word/2010/wordml" xmlns:w15="http://schemas.microsoft.com/office/word/2012/wordml" xmlns:w16se="http://schemas.microsoft.com/office/word/2015/wordml/symex" xmlns:wpg="http://schemas.microsoft.com/office/word/2010/wordprocessingGroup" xmlns:wpi="http://schemas.microsoft.com/office/word/2010/wordprocessingInk" xmlns:wne="http://schemas.microsoft.com/office/word/2006/wordml" xmlns:wps="http://schemas.microsoft.com/office/word/2010/wordprocessingShape" mc:Ignorable="w14 w15 w16se wp14">
   <w:p>
     <w:pPr>
       <w:pStyle w:val="Footer"/>
@@ -930,7 +1071,7 @@
             </wp:inline>
           </w:drawing>
         </mc:Choice>
-        <mc:Fallback>
+        <mc:Fallback xmlns:w16cid="http://schemas.microsoft.com/office/word/2016/wordml/cid" xmlns:am3d="http://schemas.microsoft.com/office/drawing/2017/model3d" xmlns:aink="http://schemas.microsoft.com/office/drawing/2016/ink" xmlns:cx8="http://schemas.microsoft.com/office/drawing/2016/5/14/chartex" xmlns:cx7="http://schemas.microsoft.com/office/drawing/2016/5/13/chartex" xmlns:cx6="http://schemas.microsoft.com/office/drawing/2016/5/12/chartex" xmlns:cx5="http://schemas.microsoft.com/office/drawing/2016/5/11/chartex" xmlns:cx4="http://schemas.microsoft.com/office/drawing/2016/5/10/chartex" xmlns:cx3="http://schemas.microsoft.com/office/drawing/2016/5/9/chartex" xmlns:cx2="http://schemas.microsoft.com/office/drawing/2015/10/21/chartex">
           <w:pict>
             <v:roundrect id="Rounded Rectangle 6" o:spid="_x0000_s1026" style="width:539.7pt;height:59.95pt;visibility:visible;mso-wrap-style:square;mso-left-percent:-10001;mso-top-percent:-10001;mso-position-horizontal:absolute;mso-position-horizontal-relative:char;mso-position-vertical:absolute;mso-position-vertical-relative:line;mso-left-percent:-10001;mso-top-percent:-10001;v-text-anchor:middle" arcsize="10923f" o:gfxdata="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" fillcolor="#f2f2f2 [3052]" strokecolor="#bfbfbf [2412]" strokeweight=".18mm">
               <v:stroke joinstyle="miter"/>
@@ -980,7 +1121,7 @@
 </file>
 
 <file path=word/footnotes.xml><?xml version="1.0" encoding="utf-8"?>
-<w:footnotes xmlns:wpc="http://schemas.microsoft.com/office/word/2010/wordprocessingCanvas" xmlns:cx="http://schemas.microsoft.com/office/drawing/2014/chartex" xmlns:cx1="http://schemas.microsoft.com/office/drawing/2015/9/8/chartex" xmlns:cx2="http://schemas.microsoft.com/office/drawing/2015/10/21/chartex" xmlns:cx3="http://schemas.microsoft.com/office/drawing/2016/5/9/chartex" xmlns:cx4="http://schemas.microsoft.com/office/drawing/2016/5/10/chartex" xmlns:cx5="http://schemas.microsoft.com/office/drawing/2016/5/11/chartex" xmlns:cx6="http://schemas.microsoft.com/office/drawing/2016/5/12/chartex" xmlns:cx7="http://schemas.microsoft.com/office/drawing/2016/5/13/chartex" xmlns:cx8="http://schemas.microsoft.com/office/drawing/2016/5/14/chartex" xmlns:mc="http://schemas.openxmlformats.org/markup-compatibility/2006" xmlns:aink="http://schemas.microsoft.com/office/drawing/2016/ink" xmlns:am3d="http://schemas.microsoft.com/office/drawing/2017/model3d" xmlns:o="urn:schemas-microsoft-com:office:office" xmlns:r="http://schemas.openxmlformats.org/officeDocument/2006/relationships" xmlns:m="http://schemas.openxmlformats.org/officeDocument/2006/math" xmlns:v="urn:schemas-microsoft-com:vml" xmlns:wp14="http://schemas.microsoft.com/office/word/2010/wordprocessingDrawing" xmlns:wp="http://schemas.openxmlformats.org/drawingml/2006/wordprocessingDrawing" xmlns:w10="urn:schemas-microsoft-com:office:word" xmlns:w="http://schemas.openxmlformats.org/wordprocessingml/2006/main" xmlns:w14="http://schemas.microsoft.com/office/word/2010/wordml" xmlns:w15="http://schemas.microsoft.com/office/word/2012/wordml" xmlns:w16cid="http://schemas.microsoft.com/office/word/2016/wordml/cid" xmlns:w16se="http://schemas.microsoft.com/office/word/2015/wordml/symex" xmlns:wpg="http://schemas.microsoft.com/office/word/2010/wordprocessingGroup" xmlns:wpi="http://schemas.microsoft.com/office/word/2010/wordprocessingInk" xmlns:wne="http://schemas.microsoft.com/office/word/2006/wordml" xmlns:wps="http://schemas.microsoft.com/office/word/2010/wordprocessingShape" mc:Ignorable="w14 w15 w16se w16cid wp14">
+<w:footnotes xmlns:wpc="http://schemas.microsoft.com/office/word/2010/wordprocessingCanvas" xmlns:cx="http://schemas.microsoft.com/office/drawing/2014/chartex" xmlns:cx1="http://schemas.microsoft.com/office/drawing/2015/9/8/chartex" xmlns:mc="http://schemas.openxmlformats.org/markup-compatibility/2006" xmlns:o="urn:schemas-microsoft-com:office:office" xmlns:r="http://schemas.openxmlformats.org/officeDocument/2006/relationships" xmlns:m="http://schemas.openxmlformats.org/officeDocument/2006/math" xmlns:v="urn:schemas-microsoft-com:vml" xmlns:wp14="http://schemas.microsoft.com/office/word/2010/wordprocessingDrawing" xmlns:wp="http://schemas.openxmlformats.org/drawingml/2006/wordprocessingDrawing" xmlns:w10="urn:schemas-microsoft-com:office:word" xmlns:w="http://schemas.openxmlformats.org/wordprocessingml/2006/main" xmlns:w14="http://schemas.microsoft.com/office/word/2010/wordml" xmlns:w15="http://schemas.microsoft.com/office/word/2012/wordml" xmlns:w16se="http://schemas.microsoft.com/office/word/2015/wordml/symex" xmlns:wpg="http://schemas.microsoft.com/office/word/2010/wordprocessingGroup" xmlns:wpi="http://schemas.microsoft.com/office/word/2010/wordprocessingInk" xmlns:wne="http://schemas.microsoft.com/office/word/2006/wordml" xmlns:wps="http://schemas.microsoft.com/office/word/2010/wordprocessingShape" mc:Ignorable="w14 w15 w16se wp14">
   <w:footnote w:type="separator" w:id="-1">
     <w:p>
       <w:pPr>
@@ -1005,7 +1146,7 @@
 </file>
 
 <file path=word/numbering.xml><?xml version="1.0" encoding="utf-8"?>
-<w:numbering xmlns:wpc="http://schemas.microsoft.com/office/word/2010/wordprocessingCanvas" xmlns:cx="http://schemas.microsoft.com/office/drawing/2014/chartex" xmlns:cx1="http://schemas.microsoft.com/office/drawing/2015/9/8/chartex" xmlns:cx2="http://schemas.microsoft.com/office/drawing/2015/10/21/chartex" xmlns:cx3="http://schemas.microsoft.com/office/drawing/2016/5/9/chartex" xmlns:cx4="http://schemas.microsoft.com/office/drawing/2016/5/10/chartex" xmlns:cx5="http://schemas.microsoft.com/office/drawing/2016/5/11/chartex" xmlns:cx6="http://schemas.microsoft.com/office/drawing/2016/5/12/chartex" xmlns:cx7="http://schemas.microsoft.com/office/drawing/2016/5/13/chartex" xmlns:cx8="http://schemas.microsoft.com/office/drawing/2016/5/14/chartex" xmlns:mc="http://schemas.openxmlformats.org/markup-compatibility/2006" xmlns:aink="http://schemas.microsoft.com/office/drawing/2016/ink" xmlns:am3d="http://schemas.microsoft.com/office/drawing/2017/model3d" xmlns:o="urn:schemas-microsoft-com:office:office" xmlns:r="http://schemas.openxmlformats.org/officeDocument/2006/relationships" xmlns:m="http://schemas.openxmlformats.org/officeDocument/2006/math" xmlns:v="urn:schemas-microsoft-com:vml" xmlns:wp14="http://schemas.microsoft.com/office/word/2010/wordprocessingDrawing" xmlns:wp="http://schemas.openxmlformats.org/drawingml/2006/wordprocessingDrawing" xmlns:w10="urn:schemas-microsoft-com:office:word" xmlns:w="http://schemas.openxmlformats.org/wordprocessingml/2006/main" xmlns:w14="http://schemas.microsoft.com/office/word/2010/wordml" xmlns:w15="http://schemas.microsoft.com/office/word/2012/wordml" xmlns:w16cid="http://schemas.microsoft.com/office/word/2016/wordml/cid" xmlns:w16se="http://schemas.microsoft.com/office/word/2015/wordml/symex" xmlns:wpg="http://schemas.microsoft.com/office/word/2010/wordprocessingGroup" xmlns:wpi="http://schemas.microsoft.com/office/word/2010/wordprocessingInk" xmlns:wne="http://schemas.microsoft.com/office/word/2006/wordml" xmlns:wps="http://schemas.microsoft.com/office/word/2010/wordprocessingShape" mc:Ignorable="w14 w15 w16se w16cid wp14">
+<w:numbering xmlns:wpc="http://schemas.microsoft.com/office/word/2010/wordprocessingCanvas" xmlns:cx="http://schemas.microsoft.com/office/drawing/2014/chartex" xmlns:cx1="http://schemas.microsoft.com/office/drawing/2015/9/8/chartex" xmlns:mc="http://schemas.openxmlformats.org/markup-compatibility/2006" xmlns:o="urn:schemas-microsoft-com:office:office" xmlns:r="http://schemas.openxmlformats.org/officeDocument/2006/relationships" xmlns:m="http://schemas.openxmlformats.org/officeDocument/2006/math" xmlns:v="urn:schemas-microsoft-com:vml" xmlns:wp14="http://schemas.microsoft.com/office/word/2010/wordprocessingDrawing" xmlns:wp="http://schemas.openxmlformats.org/drawingml/2006/wordprocessingDrawing" xmlns:w10="urn:schemas-microsoft-com:office:word" xmlns:w="http://schemas.openxmlformats.org/wordprocessingml/2006/main" xmlns:w14="http://schemas.microsoft.com/office/word/2010/wordml" xmlns:w15="http://schemas.microsoft.com/office/word/2012/wordml" xmlns:w16se="http://schemas.microsoft.com/office/word/2015/wordml/symex" xmlns:wpg="http://schemas.microsoft.com/office/word/2010/wordprocessingGroup" xmlns:wpi="http://schemas.microsoft.com/office/word/2010/wordprocessingInk" xmlns:wne="http://schemas.microsoft.com/office/word/2006/wordml" xmlns:wps="http://schemas.microsoft.com/office/word/2010/wordprocessingShape" mc:Ignorable="w14 w15 w16se wp14">
   <w:abstractNum w:abstractNumId="0" w15:restartNumberingAfterBreak="0">
     <w:nsid w:val="1FC0467F"/>
     <w:multiLevelType w:val="multilevel"/>
@@ -1840,7 +1981,7 @@
 </file>
 
 <file path=word/styles.xml><?xml version="1.0" encoding="utf-8"?>
-<w:styles xmlns:mc="http://schemas.openxmlformats.org/markup-compatibility/2006" xmlns:r="http://schemas.openxmlformats.org/officeDocument/2006/relationships" xmlns:w="http://schemas.openxmlformats.org/wordprocessingml/2006/main" xmlns:w14="http://schemas.microsoft.com/office/word/2010/wordml" xmlns:w15="http://schemas.microsoft.com/office/word/2012/wordml" xmlns:w16cid="http://schemas.microsoft.com/office/word/2016/wordml/cid" xmlns:w16se="http://schemas.microsoft.com/office/word/2015/wordml/symex" mc:Ignorable="w14 w15 w16se w16cid">
+<w:styles xmlns:mc="http://schemas.openxmlformats.org/markup-compatibility/2006" xmlns:r="http://schemas.openxmlformats.org/officeDocument/2006/relationships" xmlns:w="http://schemas.openxmlformats.org/wordprocessingml/2006/main" xmlns:w14="http://schemas.microsoft.com/office/word/2010/wordml" xmlns:w15="http://schemas.microsoft.com/office/word/2012/wordml" xmlns:w16se="http://schemas.microsoft.com/office/word/2015/wordml/symex" mc:Ignorable="w14 w15 w16se">
   <w:docDefaults>
     <w:rPrDefault>
       <w:rPr>
@@ -1851,7 +1992,7 @@
     </w:rPrDefault>
     <w:pPrDefault/>
   </w:docDefaults>
-  <w:latentStyles w:defLockedState="0" w:defUIPriority="99" w:defSemiHidden="0" w:defUnhideWhenUsed="0" w:defQFormat="0" w:count="375">
+  <w:latentStyles w:defLockedState="0" w:defUIPriority="99" w:defSemiHidden="0" w:defUnhideWhenUsed="0" w:defQFormat="0" w:count="371">
     <w:lsdException w:name="Normal" w:uiPriority="0" w:qFormat="1"/>
     <w:lsdException w:name="heading 1" w:uiPriority="9" w:qFormat="1"/>
     <w:lsdException w:name="heading 2" w:semiHidden="1" w:uiPriority="9" w:unhideWhenUsed="1" w:qFormat="1"/>
@@ -1957,6 +2098,7 @@
     <w:lsdException w:name="HTML Sample" w:semiHidden="1" w:unhideWhenUsed="1"/>
     <w:lsdException w:name="HTML Typewriter" w:semiHidden="1" w:unhideWhenUsed="1"/>
     <w:lsdException w:name="HTML Variable" w:semiHidden="1" w:unhideWhenUsed="1"/>
+    <w:lsdException w:name="Normal Table" w:semiHidden="1" w:unhideWhenUsed="1"/>
     <w:lsdException w:name="annotation subject" w:semiHidden="1" w:unhideWhenUsed="1"/>
     <w:lsdException w:name="No List" w:semiHidden="1" w:unhideWhenUsed="1"/>
     <w:lsdException w:name="Outline List 1" w:semiHidden="1" w:unhideWhenUsed="1"/>
@@ -2000,8 +2142,10 @@
     <w:lsdException w:name="Table Elegant" w:semiHidden="1" w:unhideWhenUsed="1"/>
     <w:lsdException w:name="Table Professional" w:semiHidden="1" w:unhideWhenUsed="1"/>
     <w:lsdException w:name="Table Subtle 1" w:semiHidden="1" w:unhideWhenUsed="1"/>
+    <w:lsdException w:name="Table Subtle 2" w:semiHidden="1" w:unhideWhenUsed="1"/>
     <w:lsdException w:name="Table Web 1" w:semiHidden="1" w:unhideWhenUsed="1"/>
     <w:lsdException w:name="Table Web 2" w:semiHidden="1" w:unhideWhenUsed="1"/>
+    <w:lsdException w:name="Table Web 3" w:semiHidden="1" w:unhideWhenUsed="1"/>
     <w:lsdException w:name="Balloon Text" w:semiHidden="1" w:unhideWhenUsed="1"/>
     <w:lsdException w:name="Table Grid" w:uiPriority="39"/>
     <w:lsdException w:name="Table Theme" w:semiHidden="1" w:unhideWhenUsed="1"/>
@@ -2220,10 +2364,6 @@
     <w:lsdException w:name="List Table 5 Dark Accent 6" w:uiPriority="50"/>
     <w:lsdException w:name="List Table 6 Colorful Accent 6" w:uiPriority="51"/>
     <w:lsdException w:name="List Table 7 Colorful Accent 6" w:uiPriority="52"/>
-    <w:lsdException w:name="Mention" w:semiHidden="1" w:unhideWhenUsed="1"/>
-    <w:lsdException w:name="Smart Hyperlink" w:semiHidden="1" w:unhideWhenUsed="1"/>
-    <w:lsdException w:name="Hashtag" w:semiHidden="1" w:unhideWhenUsed="1"/>
-    <w:lsdException w:name="Unresolved Mention" w:semiHidden="1" w:unhideWhenUsed="1"/>
   </w:latentStyles>
   <w:style w:type="paragraph" w:default="1" w:styleId="Normal">
     <w:name w:val="Normal"/>

</xml_diff>

<commit_message>
Support basic customization of next steps documents in Weaver
</commit_message>
<xml_diff>
--- a/docassemble/ALWeaver/data/templates/next_steps_appeal.docx
+++ b/docassemble/ALWeaver/data/templates/next_steps_appeal.docx
@@ -36,7 +36,6 @@
               </w:rPr>
               <w:t xml:space="preserve">{{ </w:t>
             </w:r>
-            <w:proofErr w:type="spellStart"/>
             <w:r>
               <w:rPr>
                 <w:color w:val="FFFFFF" w:themeColor="background1"/>
@@ -55,7 +54,6 @@
               </w:rPr>
               <w:t>intro_prompt</w:t>
             </w:r>
-            <w:proofErr w:type="spellEnd"/>
             <w:r>
               <w:rPr>
                 <w:color w:val="FFFFFF" w:themeColor="background1"/>
@@ -96,45 +94,29 @@
       <w:r>
         <w:t xml:space="preserve">! You have finished all the forms you need to {{ </w:t>
       </w:r>
-      <w:proofErr w:type="spellStart"/>
       <w:r>
         <w:t>interview.title</w:t>
       </w:r>
-      <w:proofErr w:type="spellEnd"/>
-      <w:r>
-        <w:t xml:space="preserve"> }}. The rest of the pages in this packet are your </w:t>
-      </w:r>
-      <w:r>
-        <w:rPr>
-          <w:highlight w:val="yellow"/>
-        </w:rPr>
-        <w:t>[appeal]</w:t>
-      </w:r>
-      <w:r>
-        <w:rPr>
-          <w:highlight w:val="yellow"/>
-        </w:rPr>
+      <w:r>
+        <w:t xml:space="preserve"> }}. The rest of the pages in this packet are your</w:t>
+      </w:r>
+      <w:r>
+        <w:t xml:space="preserve"> {{ showifdef("</w:t>
+      </w:r>
+      <w:r>
+        <w:t>interview.next_steps_document_title</w:t>
+      </w:r>
+      <w:r>
+        <w:t>", "appeal") }}</w:t>
+      </w:r>
+      <w:r>
         <w:t xml:space="preserve"> </w:t>
       </w:r>
       <w:r>
-        <w:rPr>
-          <w:highlight w:val="yellow"/>
-        </w:rPr>
-        <w:t>]</w:t>
-      </w:r>
-      <w:r>
         <w:t>{_%</w:t>
       </w:r>
       <w:r>
-        <w:t xml:space="preserve"> if </w:t>
-      </w:r>
-      <w:proofErr w:type="spellStart"/>
-      <w:r>
-        <w:t>other_parties.number</w:t>
-      </w:r>
-      <w:proofErr w:type="spellEnd"/>
-      <w:r>
-        <w:t xml:space="preserve">() </w:t>
+        <w:t xml:space="preserve"> if other_parties.number() </w:t>
       </w:r>
       <w:r>
         <w:t>%_}</w:t>
@@ -188,21 +170,7 @@
         <w:rPr>
           <w:b/>
         </w:rPr>
-        <w:t xml:space="preserve"> </w:t>
-      </w:r>
-      <w:proofErr w:type="spellStart"/>
-      <w:r>
-        <w:rPr>
-          <w:b/>
-        </w:rPr>
-        <w:t>other_parties</w:t>
-      </w:r>
-      <w:proofErr w:type="spellEnd"/>
-      <w:r>
-        <w:rPr>
-          <w:b/>
-        </w:rPr>
-        <w:t xml:space="preserve"> </w:t>
+        <w:t xml:space="preserve"> other_parties </w:t>
       </w:r>
       <w:r>
         <w:rPr>
@@ -224,7 +192,7 @@
     <w:p>
       <w:pPr>
         <w:sectPr>
-          <w:footerReference w:type="first" r:id="rId7"/>
+          <w:type w:val="continuous"/>
           <w:pgSz w:w="12240" w:h="15840"/>
           <w:pgMar w:top="720" w:right="720" w:bottom="720" w:left="720" w:header="0" w:footer="0" w:gutter="0"/>
           <w:pgNumType w:start="1"/>
@@ -331,7 +299,6 @@
         </w:rPr>
         <w:t xml:space="preserve"> </w:t>
       </w:r>
-      <w:proofErr w:type="spellStart"/>
       <w:r>
         <w:rPr>
           <w14:textOutline w14:w="9525" w14:cap="rnd" w14:cmpd="sng" w14:algn="ctr">
@@ -340,40 +307,7 @@
             <w14:bevel/>
           </w14:textOutline>
         </w:rPr>
-        <w:t>showifdef</w:t>
-      </w:r>
-      <w:proofErr w:type="spellEnd"/>
-      <w:r>
-        <w:rPr>
-          <w14:textOutline w14:w="9525" w14:cap="rnd" w14:cmpd="sng" w14:algn="ctr">
-            <w14:noFill/>
-            <w14:prstDash w14:val="solid"/>
-            <w14:bevel/>
-          </w14:textOutline>
-        </w:rPr>
-        <w:t>('</w:t>
-      </w:r>
-      <w:proofErr w:type="spellStart"/>
-      <w:r>
-        <w:rPr>
-          <w14:textOutline w14:w="9525" w14:cap="rnd" w14:cmpd="sng" w14:algn="ctr">
-            <w14:noFill/>
-            <w14:prstDash w14:val="solid"/>
-            <w14:bevel/>
-          </w14:textOutline>
-        </w:rPr>
-        <w:t>other_parties</w:t>
-      </w:r>
-      <w:proofErr w:type="spellEnd"/>
-      <w:r>
-        <w:rPr>
-          <w14:textOutline w14:w="9525" w14:cap="rnd" w14:cmpd="sng" w14:algn="ctr">
-            <w14:noFill/>
-            <w14:prstDash w14:val="solid"/>
-            <w14:bevel/>
-          </w14:textOutline>
-        </w:rPr>
-        <w:t>[0]')</w:t>
+        <w:t>showifdef('other_parties[0]')</w:t>
       </w:r>
       <w:r>
         <w:rPr>
@@ -461,18 +395,19 @@
             <w14:bevel/>
           </w14:textOutline>
         </w:rPr>
-        <w:t xml:space="preserve">If the judge decides to grant your </w:t>
-      </w:r>
-      <w:r>
-        <w:rPr>
-          <w:highlight w:val="yellow"/>
-          <w14:textOutline w14:w="9525" w14:cap="rnd" w14:cmpd="sng" w14:algn="ctr">
-            <w14:noFill/>
-            <w14:prstDash w14:val="solid"/>
-            <w14:bevel/>
-          </w14:textOutline>
-        </w:rPr>
-        <w:t>[appeal]</w:t>
+        <w:t>If the judge decides to grant your</w:t>
+      </w:r>
+      <w:r>
+        <w:t xml:space="preserve"> </w:t>
+      </w:r>
+      <w:r>
+        <w:t>{{ showifdef("</w:t>
+      </w:r>
+      <w:r>
+        <w:t>interview.next_steps_document_</w:t>
+      </w:r>
+      <w:r>
+        <w:t>purpose", "appeal") }}</w:t>
       </w:r>
       <w:r>
         <w:rPr>
@@ -561,11 +496,9 @@
       <w:r>
         <w:t xml:space="preserve"> </w:t>
       </w:r>
-      <w:proofErr w:type="spellStart"/>
       <w:r>
         <w:t>appeals_court</w:t>
       </w:r>
-      <w:proofErr w:type="spellEnd"/>
       <w:r>
         <w:t xml:space="preserve"> </w:t>
       </w:r>
@@ -581,21 +514,8 @@
       <w:r>
         <w:t xml:space="preserve"> </w:t>
       </w:r>
-      <w:proofErr w:type="spellStart"/>
-      <w:r>
-        <w:t>showifdef</w:t>
-      </w:r>
-      <w:proofErr w:type="spellEnd"/>
-      <w:r>
-        <w:t>('</w:t>
-      </w:r>
-      <w:proofErr w:type="spellStart"/>
-      <w:r>
-        <w:t>appeals_court.phone_number</w:t>
-      </w:r>
-      <w:proofErr w:type="spellEnd"/>
-      <w:r>
-        <w:t>')</w:t>
+      <w:r>
+        <w:t>showifdef('appeals_court.phone_number')</w:t>
       </w:r>
       <w:r>
         <w:t xml:space="preserve"> </w:t>
@@ -622,15 +542,7 @@
         <w:t>{_%p</w:t>
       </w:r>
       <w:r>
-        <w:t xml:space="preserve"> if defined('</w:t>
-      </w:r>
-      <w:proofErr w:type="spellStart"/>
-      <w:r>
-        <w:t>appeals_court.address.address</w:t>
-      </w:r>
-      <w:proofErr w:type="spellEnd"/>
-      <w:r>
-        <w:t xml:space="preserve">') </w:t>
+        <w:t xml:space="preserve"> if defined('appeals_court.address.address') </w:t>
       </w:r>
       <w:r>
         <w:t>%_}</w:t>
@@ -639,7 +551,13 @@
         <w:t xml:space="preserve"> </w:t>
       </w:r>
       <w:r>
-        <w:t xml:space="preserve">The address of your court, if you need it, is: </w:t>
+        <w:t>The address of your court</w:t>
+      </w:r>
+      <w:r>
+        <w:t xml:space="preserve"> </w:t>
+      </w:r>
+      <w:r>
+        <w:t xml:space="preserve">is: </w:t>
       </w:r>
       <w:bookmarkStart w:id="2" w:name="_ayzduvo09uaz"/>
       <w:bookmarkEnd w:id="2"/>
@@ -650,15 +568,7 @@
         <w:t>{_{</w:t>
       </w:r>
       <w:r>
-        <w:t xml:space="preserve"> </w:t>
-      </w:r>
-      <w:proofErr w:type="spellStart"/>
-      <w:r>
-        <w:t>appeals_court.address.on_one_line</w:t>
-      </w:r>
-      <w:proofErr w:type="spellEnd"/>
-      <w:r>
-        <w:t xml:space="preserve">() </w:t>
+        <w:t xml:space="preserve"> appeals_court.address.on_one_line() </w:t>
       </w:r>
       <w:r>
         <w:t>}_}</w:t>
@@ -692,11 +602,6 @@
     </w:p>
     <w:p>
       <w:pPr>
-        <w:pStyle w:val="NumberedList"/>
-      </w:pPr>
-    </w:p>
-    <w:p>
-      <w:pPr>
         <w:pStyle w:val="Heading2"/>
       </w:pPr>
       <w:r>
@@ -706,6 +611,73 @@
     <w:p>
       <w:r>
         <w:t>The judge reads your appeal and the record appendix. They may decide based just on your papers, or they may schedule a hearing.</w:t>
+      </w:r>
+    </w:p>
+    <w:p>
+      <w:r>
+        <w:t xml:space="preserve">{%p if </w:t>
+      </w:r>
+      <w:r>
+        <w:t>interview.customize_next_steps</w:t>
+      </w:r>
+      <w:r>
+        <w:t xml:space="preserve"> and </w:t>
+      </w:r>
+      <w:r>
+        <w:t>interview.custom_next_steps_instructions["what_happens_next"]</w:t>
+      </w:r>
+      <w:r>
+        <w:t xml:space="preserve"> %}</w:t>
+      </w:r>
+    </w:p>
+    <w:p>
+      <w:pPr>
+        <w:pStyle w:val="ListParagraph"/>
+        <w:numPr>
+          <w:ilvl w:val="0"/>
+          <w:numId w:val="8"/>
+        </w:numPr>
+        <w:ind w:left="360"/>
+      </w:pPr>
+      <w:r>
+        <w:t xml:space="preserve">{%p for line in </w:t>
+      </w:r>
+      <w:r>
+        <w:t>interview.custom_next_steps_instructions["what_happens_next"]</w:t>
+      </w:r>
+      <w:r>
+        <w:t>.split("\n") %}</w:t>
+      </w:r>
+    </w:p>
+    <w:p>
+      <w:pPr>
+        <w:pStyle w:val="ListParagraph"/>
+        <w:numPr>
+          <w:ilvl w:val="0"/>
+          <w:numId w:val="8"/>
+        </w:numPr>
+        <w:ind w:left="360"/>
+      </w:pPr>
+      <w:r>
+        <w:t>{{ fix_punctuation(line) }}</w:t>
+      </w:r>
+    </w:p>
+    <w:p>
+      <w:pPr>
+        <w:pStyle w:val="ListParagraph"/>
+        <w:numPr>
+          <w:ilvl w:val="0"/>
+          <w:numId w:val="8"/>
+        </w:numPr>
+        <w:ind w:left="360"/>
+      </w:pPr>
+      <w:r>
+        <w:t>{%p endfor %}</w:t>
+      </w:r>
+    </w:p>
+    <w:p>
+      <w:r>
+        <w:t>{%p endif %}</w:t>
       </w:r>
     </w:p>
     <w:p>
@@ -720,48 +692,80 @@
     </w:p>
     <w:p>
       <w:r>
-        <w:t>The judge can do 3 things:</w:t>
-      </w:r>
-    </w:p>
-    <w:p>
-      <w:pPr>
-        <w:pStyle w:val="NumberedList"/>
+        <w:t>The judge can:</w:t>
+      </w:r>
+    </w:p>
+    <w:p>
+      <w:r>
+        <w:t xml:space="preserve">{%p if </w:t>
+      </w:r>
+      <w:r>
+        <w:t>interview.customize_next_steps</w:t>
+      </w:r>
+      <w:r>
+        <w:t xml:space="preserve"> and </w:t>
+      </w:r>
+      <w:r>
+        <w:t>interview.custom_next_steps_instructions["what_can_decision_maker_do"]</w:t>
+      </w:r>
+      <w:r>
+        <w:t xml:space="preserve"> %}</w:t>
+      </w:r>
+    </w:p>
+    <w:p>
+      <w:pPr>
+        <w:pStyle w:val="ListParagraph"/>
         <w:numPr>
           <w:ilvl w:val="0"/>
-          <w:numId w:val="2"/>
+          <w:numId w:val="9"/>
         </w:numPr>
-      </w:pPr>
-      <w:r>
-        <w:t xml:space="preserve">. </w:t>
-      </w:r>
-    </w:p>
-    <w:p>
-      <w:pPr>
-        <w:pStyle w:val="NumberedList"/>
+        <w:ind w:left="360"/>
+      </w:pPr>
+      <w:r>
+        <w:t xml:space="preserve">{%p for line in </w:t>
+      </w:r>
+      <w:r>
+        <w:t>interview.custom_next_steps_instructions["what_can_decision_maker_do</w:t>
+      </w:r>
+      <w:bookmarkStart w:id="4" w:name="_GoBack"/>
+      <w:bookmarkEnd w:id="4"/>
+      <w:r>
+        <w:t>"]</w:t>
+      </w:r>
+      <w:r>
+        <w:t>.split("\n") %}</w:t>
+      </w:r>
+    </w:p>
+    <w:p>
+      <w:pPr>
+        <w:pStyle w:val="ListParagraph"/>
         <w:numPr>
           <w:ilvl w:val="0"/>
-          <w:numId w:val="2"/>
+          <w:numId w:val="9"/>
         </w:numPr>
-      </w:pPr>
-      <w:r>
-        <w:t>.</w:t>
-      </w:r>
-      <w:bookmarkStart w:id="4" w:name="_eim2ht2zskaf"/>
-      <w:bookmarkEnd w:id="4"/>
-    </w:p>
-    <w:p>
-      <w:pPr>
-        <w:pStyle w:val="NumberedList"/>
+        <w:ind w:left="360"/>
+      </w:pPr>
+      <w:r>
+        <w:t>{{ fix_punctuation(line) }}</w:t>
+      </w:r>
+    </w:p>
+    <w:p>
+      <w:pPr>
+        <w:pStyle w:val="ListParagraph"/>
         <w:numPr>
           <w:ilvl w:val="0"/>
-          <w:numId w:val="2"/>
+          <w:numId w:val="9"/>
         </w:numPr>
-      </w:pPr>
-      <w:r>
-        <w:t>.</w:t>
-      </w:r>
-      <w:bookmarkStart w:id="5" w:name="_GoBack"/>
-      <w:bookmarkEnd w:id="5"/>
+        <w:ind w:left="360"/>
+      </w:pPr>
+      <w:r>
+        <w:t>{%p endfor %}</w:t>
+      </w:r>
+    </w:p>
+    <w:p>
+      <w:r>
+        <w:t>{%p endif %}</w:t>
+      </w:r>
     </w:p>
     <w:p>
       <w:pPr>
@@ -773,43 +777,80 @@
     </w:p>
     <w:p>
       <w:r>
-        <w:t>If the judge decides to grant your appeal, they:</w:t>
-      </w:r>
-    </w:p>
-    <w:p>
-      <w:pPr>
-        <w:pStyle w:val="NumberedList"/>
+        <w:t>If the judge decides to grant your appea</w:t>
+      </w:r>
+      <w:r>
+        <w:t>l</w:t>
+      </w:r>
+      <w:r>
+        <w:t>:</w:t>
+      </w:r>
+    </w:p>
+    <w:p>
+      <w:r>
+        <w:t xml:space="preserve">{%p if </w:t>
+      </w:r>
+      <w:r>
+        <w:t>interview.customize_next_steps</w:t>
+      </w:r>
+      <w:r>
+        <w:t xml:space="preserve"> and </w:t>
+      </w:r>
+      <w:r>
+        <w:t>interview.custom_next_steps_instructions["what_can_decision_maker_do"]</w:t>
+      </w:r>
+      <w:r>
+        <w:t xml:space="preserve"> %}</w:t>
+      </w:r>
+    </w:p>
+    <w:p>
+      <w:pPr>
+        <w:pStyle w:val="ListParagraph"/>
         <w:numPr>
           <w:ilvl w:val="0"/>
-          <w:numId w:val="4"/>
+          <w:numId w:val="10"/>
         </w:numPr>
-      </w:pPr>
-      <w:r>
-        <w:t>.</w:t>
-      </w:r>
-    </w:p>
-    <w:p>
-      <w:pPr>
-        <w:pStyle w:val="NumberedList"/>
+        <w:ind w:left="360"/>
+      </w:pPr>
+      <w:r>
+        <w:t xml:space="preserve">{%p for line in </w:t>
+      </w:r>
+      <w:r>
+        <w:t>interview.custom_next_steps_instructions["what_happens_if_i_win"]</w:t>
+      </w:r>
+      <w:r>
+        <w:t>.split("\n") %}</w:t>
+      </w:r>
+    </w:p>
+    <w:p>
+      <w:pPr>
+        <w:pStyle w:val="ListParagraph"/>
         <w:numPr>
           <w:ilvl w:val="0"/>
-          <w:numId w:val="4"/>
+          <w:numId w:val="10"/>
         </w:numPr>
-      </w:pPr>
-      <w:r>
-        <w:t>.</w:t>
-      </w:r>
-    </w:p>
-    <w:p>
-      <w:pPr>
-        <w:pStyle w:val="NumberedList"/>
+        <w:ind w:left="360"/>
+      </w:pPr>
+      <w:r>
+        <w:t>{{ fix_punctuation(line) }}</w:t>
+      </w:r>
+    </w:p>
+    <w:p>
+      <w:pPr>
+        <w:pStyle w:val="ListParagraph"/>
         <w:numPr>
           <w:ilvl w:val="0"/>
-          <w:numId w:val="4"/>
+          <w:numId w:val="10"/>
         </w:numPr>
-      </w:pPr>
-      <w:r>
-        <w:t xml:space="preserve">. </w:t>
+        <w:ind w:left="360"/>
+      </w:pPr>
+      <w:r>
+        <w:t>{%p endfor %}</w:t>
+      </w:r>
+    </w:p>
+    <w:p>
+      <w:r>
+        <w:t>{%p endif %}</w:t>
       </w:r>
     </w:p>
     <w:p>
@@ -831,44 +872,137 @@
       </w:r>
     </w:p>
     <w:p>
-      <w:pPr>
-        <w:sectPr>
-          <w:type w:val="continuous"/>
-          <w:pgSz w:w="12240" w:h="15840"/>
-          <w:pgMar w:top="720" w:right="720" w:bottom="720" w:left="720" w:header="0" w:footer="0" w:gutter="0"/>
-          <w:cols w:num="2" w:space="720"/>
-          <w:formProt w:val="0"/>
-          <w:docGrid w:linePitch="326"/>
-        </w:sectPr>
-      </w:pPr>
-    </w:p>
-    <w:p>
-      <w:bookmarkStart w:id="6" w:name="_wjzvjugefec1"/>
-      <w:bookmarkStart w:id="7" w:name="_jpvqkqfibwqh"/>
+      <w:bookmarkStart w:id="5" w:name="_wjzvjugefec1"/>
+      <w:bookmarkStart w:id="6" w:name="_jpvqkqfibwqh"/>
+      <w:bookmarkEnd w:id="5"/>
       <w:bookmarkEnd w:id="6"/>
-      <w:bookmarkEnd w:id="7"/>
-    </w:p>
-    <w:p/>
-    <w:p>
-      <w:pPr>
-        <w:sectPr>
-          <w:type w:val="continuous"/>
-          <w:pgSz w:w="12240" w:h="15840"/>
-          <w:pgMar w:top="720" w:right="720" w:bottom="720" w:left="720" w:header="0" w:footer="0" w:gutter="0"/>
-          <w:cols w:num="2" w:space="720"/>
-          <w:formProt w:val="0"/>
-          <w:docGrid w:linePitch="326"/>
-        </w:sectPr>
-      </w:pPr>
-    </w:p>
-    <w:p/>
-    <w:p/>
-    <w:p/>
+    </w:p>
+    <w:p>
+      <w:pPr>
+        <w:pStyle w:val="Heading2"/>
+        <w:keepNext/>
+      </w:pPr>
+      <w:r>
+        <w:t>Learn more</w:t>
+      </w:r>
+    </w:p>
+    <w:p>
+      <w:pPr>
+        <w:keepNext/>
+      </w:pPr>
+      <w:r>
+        <w:t xml:space="preserve">{%p if </w:t>
+      </w:r>
+      <w:r>
+        <w:t>interview.customize_next_steps</w:t>
+      </w:r>
+      <w:r>
+        <w:t xml:space="preserve"> %}</w:t>
+      </w:r>
+    </w:p>
+    <w:p>
+      <w:pPr>
+        <w:keepNext/>
+        <w:rPr>
+          <w:b/>
+        </w:rPr>
+      </w:pPr>
+      <w:r>
+        <w:t xml:space="preserve">Visit </w:t>
+      </w:r>
+      <w:r>
+        <w:rPr>
+          <w:b/>
+        </w:rPr>
+        <w:t>{{ interview.next_steps_help_url }}</w:t>
+      </w:r>
+    </w:p>
+    <w:p>
+      <w:pPr>
+        <w:keepNext/>
+      </w:pPr>
+      <w:r>
+        <w:t>{%p endif %}</w:t>
+      </w:r>
+      <w:r>
+        <w:t xml:space="preserve"> </w:t>
+      </w:r>
+    </w:p>
+    <w:p>
+      <w:pPr>
+        <w:pStyle w:val="Footer"/>
+        <w:keepNext/>
+      </w:pPr>
+      <w:r>
+        <w:t>{%</w:t>
+      </w:r>
+      <w:r>
+        <w:t>p</w:t>
+      </w:r>
+      <w:r>
+        <w:t xml:space="preserve"> if interview.generate_next_steps_qr_code %}</w:t>
+      </w:r>
+    </w:p>
+    <w:p>
+      <w:pPr>
+        <w:keepNext/>
+      </w:pPr>
+      <w:r>
+        <w:t>or use the QR code below:</w:t>
+      </w:r>
+    </w:p>
+    <w:p>
+      <w:pPr>
+        <w:keepNext/>
+        <w:jc w:val="center"/>
+      </w:pPr>
+      <w:r>
+        <w:t>{</w:t>
+      </w:r>
+      <w:r>
+        <w:t>{p</w:t>
+      </w:r>
+      <w:r>
+        <w:t xml:space="preserve"> qr_code(interview.next_steps_help_url</w:t>
+      </w:r>
+      <w:r>
+        <w:t>, width="1in", alt</w:t>
+      </w:r>
+      <w:r>
+        <w:t>_text</w:t>
+      </w:r>
+      <w:r>
+        <w:t>="</w:t>
+      </w:r>
+      <w:r>
+        <w:t>interview.next_steps_help_url</w:t>
+      </w:r>
+      <w:r>
+        <w:t>"</w:t>
+      </w:r>
+      <w:r>
+        <w:t>) | markdown</w:t>
+      </w:r>
+      <w:r>
+        <w:t xml:space="preserve"> }</w:t>
+      </w:r>
+      <w:r>
+        <w:t>}</w:t>
+      </w:r>
+    </w:p>
+    <w:p>
+      <w:pPr>
+        <w:keepNext/>
+      </w:pPr>
+      <w:r>
+        <w:t>{%p endif %}</w:t>
+      </w:r>
+    </w:p>
     <w:sectPr>
       <w:type w:val="continuous"/>
       <w:pgSz w:w="12240" w:h="15840"/>
       <w:pgMar w:top="720" w:right="720" w:bottom="720" w:left="720" w:header="0" w:footer="0" w:gutter="0"/>
-      <w:cols w:space="720"/>
+      <w:cols w:num="2" w:space="720"/>
       <w:formProt w:val="0"/>
       <w:docGrid w:linePitch="326"/>
     </w:sectPr>
@@ -901,151 +1035,6 @@
 </w:endnotes>
 </file>
 
-<file path=word/footer1.xml><?xml version="1.0" encoding="utf-8"?>
-<w:ftr xmlns:wpc="http://schemas.microsoft.com/office/word/2010/wordprocessingCanvas" xmlns:cx="http://schemas.microsoft.com/office/drawing/2014/chartex" xmlns:cx1="http://schemas.microsoft.com/office/drawing/2015/9/8/chartex" xmlns:cx2="http://schemas.microsoft.com/office/drawing/2015/10/21/chartex" xmlns:cx3="http://schemas.microsoft.com/office/drawing/2016/5/9/chartex" xmlns:cx4="http://schemas.microsoft.com/office/drawing/2016/5/10/chartex" xmlns:cx5="http://schemas.microsoft.com/office/drawing/2016/5/11/chartex" xmlns:cx6="http://schemas.microsoft.com/office/drawing/2016/5/12/chartex" xmlns:cx7="http://schemas.microsoft.com/office/drawing/2016/5/13/chartex" xmlns:cx8="http://schemas.microsoft.com/office/drawing/2016/5/14/chartex" xmlns:mc="http://schemas.openxmlformats.org/markup-compatibility/2006" xmlns:aink="http://schemas.microsoft.com/office/drawing/2016/ink" xmlns:am3d="http://schemas.microsoft.com/office/drawing/2017/model3d" xmlns:o="urn:schemas-microsoft-com:office:office" xmlns:r="http://schemas.openxmlformats.org/officeDocument/2006/relationships" xmlns:m="http://schemas.openxmlformats.org/officeDocument/2006/math" xmlns:v="urn:schemas-microsoft-com:vml" xmlns:wp14="http://schemas.microsoft.com/office/word/2010/wordprocessingDrawing" xmlns:wp="http://schemas.openxmlformats.org/drawingml/2006/wordprocessingDrawing" xmlns:w10="urn:schemas-microsoft-com:office:word" xmlns:w="http://schemas.openxmlformats.org/wordprocessingml/2006/main" xmlns:w14="http://schemas.microsoft.com/office/word/2010/wordml" xmlns:w15="http://schemas.microsoft.com/office/word/2012/wordml" xmlns:w16cid="http://schemas.microsoft.com/office/word/2016/wordml/cid" xmlns:w16se="http://schemas.microsoft.com/office/word/2015/wordml/symex" xmlns:wpg="http://schemas.microsoft.com/office/word/2010/wordprocessingGroup" xmlns:wpi="http://schemas.microsoft.com/office/word/2010/wordprocessingInk" xmlns:wne="http://schemas.microsoft.com/office/word/2006/wordml" xmlns:wps="http://schemas.microsoft.com/office/word/2010/wordprocessingShape" mc:Ignorable="w14 w15 w16se w16cid wp14">
-  <w:p>
-    <w:pPr>
-      <w:pStyle w:val="Footer"/>
-    </w:pPr>
-    <w:r>
-      <w:rPr>
-        <w:noProof/>
-        <w:lang w:val="en-US"/>
-      </w:rPr>
-      <mc:AlternateContent>
-        <mc:Choice Requires="wps">
-          <w:drawing>
-            <wp:inline distT="0" distB="0" distL="0" distR="0">
-              <wp:extent cx="6854190" cy="761365"/>
-              <wp:effectExtent l="0" t="0" r="22860" b="19685"/>
-              <wp:docPr id="1" name="Rounded Rectangle 6"/>
-              <wp:cNvGraphicFramePr/>
-              <a:graphic xmlns:a="http://schemas.openxmlformats.org/drawingml/2006/main">
-                <a:graphicData uri="http://schemas.microsoft.com/office/word/2010/wordprocessingShape">
-                  <wps:wsp>
-                    <wps:cNvSpPr/>
-                    <wps:spPr>
-                      <a:xfrm>
-                        <a:off x="0" y="0"/>
-                        <a:ext cx="6853680" cy="760680"/>
-                      </a:xfrm>
-                      <a:prstGeom prst="roundRect">
-                        <a:avLst>
-                          <a:gd name="adj" fmla="val 16667"/>
-                        </a:avLst>
-                      </a:prstGeom>
-                      <a:solidFill>
-                        <a:schemeClr val="bg1">
-                          <a:lumMod val="95000"/>
-                        </a:schemeClr>
-                      </a:solidFill>
-                      <a:ln w="6480">
-                        <a:solidFill>
-                          <a:schemeClr val="bg1">
-                            <a:lumMod val="75000"/>
-                          </a:schemeClr>
-                        </a:solidFill>
-                      </a:ln>
-                      <a:effectLst>
-                        <a:softEdge rad="0"/>
-                      </a:effectLst>
-                    </wps:spPr>
-                    <wps:style>
-                      <a:lnRef idx="2">
-                        <a:schemeClr val="accent1">
-                          <a:shade val="50000"/>
-                        </a:schemeClr>
-                      </a:lnRef>
-                      <a:fillRef idx="1">
-                        <a:schemeClr val="accent1"/>
-                      </a:fillRef>
-                      <a:effectRef idx="0">
-                        <a:schemeClr val="accent1"/>
-                      </a:effectRef>
-                      <a:fontRef idx="minor"/>
-                    </wps:style>
-                    <wps:txbx>
-                      <w:txbxContent>
-                        <w:p>
-                          <w:pPr>
-                            <w:pStyle w:val="FrameContents"/>
-                          </w:pPr>
-                          <w:r>
-                            <w:rPr>
-                              <w:color w:val="000000" w:themeColor="text1"/>
-                            </w:rPr>
-                            <w:t xml:space="preserve">Find out more about what to do : </w:t>
-                          </w:r>
-                        </w:p>
-                        <w:p>
-                          <w:pPr>
-                            <w:pStyle w:val="FrameContents"/>
-                            <w:jc w:val="center"/>
-                          </w:pPr>
-                        </w:p>
-                      </w:txbxContent>
-                    </wps:txbx>
-                    <wps:bodyPr lIns="182880" tIns="182880" rIns="182880" bIns="182880" anchor="ctr">
-                      <a:prstTxWarp prst="textNoShape">
-                        <a:avLst/>
-                      </a:prstTxWarp>
-                      <a:noAutofit/>
-                    </wps:bodyPr>
-                  </wps:wsp>
-                </a:graphicData>
-              </a:graphic>
-            </wp:inline>
-          </w:drawing>
-        </mc:Choice>
-        <mc:Fallback>
-          <w:pict>
-            <v:roundrect id="Rounded Rectangle 6" o:spid="_x0000_s1026" style="width:539.7pt;height:59.95pt;visibility:visible;mso-wrap-style:square;mso-left-percent:-10001;mso-top-percent:-10001;mso-position-horizontal:absolute;mso-position-horizontal-relative:char;mso-position-vertical:absolute;mso-position-vertical-relative:line;mso-left-percent:-10001;mso-top-percent:-10001;v-text-anchor:middle" arcsize="10923f" o:gfxdata="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" fillcolor="#f2f2f2 [3052]" strokecolor="#bfbfbf [2412]" strokeweight=".18mm">
-              <v:stroke joinstyle="miter"/>
-              <v:textbox inset="14.4pt,14.4pt,14.4pt,14.4pt">
-                <w:txbxContent>
-                  <w:p>
-                    <w:pPr>
-                      <w:pStyle w:val="FrameContents"/>
-                    </w:pPr>
-                    <w:r>
-                      <w:rPr>
-                        <w:color w:val="000000" w:themeColor="text1"/>
-                      </w:rPr>
-                      <w:t xml:space="preserve">Find out more about what to </w:t>
-                    </w:r>
-                    <w:proofErr w:type="gramStart"/>
-                    <w:r>
-                      <w:rPr>
-                        <w:color w:val="000000" w:themeColor="text1"/>
-                      </w:rPr>
-                      <w:t>do :</w:t>
-                    </w:r>
-                    <w:proofErr w:type="gramEnd"/>
-                    <w:r>
-                      <w:rPr>
-                        <w:color w:val="000000" w:themeColor="text1"/>
-                      </w:rPr>
-                      <w:t xml:space="preserve"> </w:t>
-                    </w:r>
-                  </w:p>
-                  <w:p>
-                    <w:pPr>
-                      <w:pStyle w:val="FrameContents"/>
-                      <w:jc w:val="center"/>
-                    </w:pPr>
-                  </w:p>
-                </w:txbxContent>
-              </v:textbox>
-              <w10:anchorlock/>
-            </v:roundrect>
-          </w:pict>
-        </mc:Fallback>
-      </mc:AlternateContent>
-    </w:r>
-  </w:p>
-</w:ftr>
-</file>
-
 <file path=word/footnotes.xml><?xml version="1.0" encoding="utf-8"?>
 <w:footnotes xmlns:wpc="http://schemas.microsoft.com/office/word/2010/wordprocessingCanvas" xmlns:cx="http://schemas.microsoft.com/office/drawing/2014/chartex" xmlns:cx1="http://schemas.microsoft.com/office/drawing/2015/9/8/chartex" xmlns:cx2="http://schemas.microsoft.com/office/drawing/2015/10/21/chartex" xmlns:cx3="http://schemas.microsoft.com/office/drawing/2016/5/9/chartex" xmlns:cx4="http://schemas.microsoft.com/office/drawing/2016/5/10/chartex" xmlns:cx5="http://schemas.microsoft.com/office/drawing/2016/5/11/chartex" xmlns:cx6="http://schemas.microsoft.com/office/drawing/2016/5/12/chartex" xmlns:cx7="http://schemas.microsoft.com/office/drawing/2016/5/13/chartex" xmlns:cx8="http://schemas.microsoft.com/office/drawing/2016/5/14/chartex" xmlns:mc="http://schemas.openxmlformats.org/markup-compatibility/2006" xmlns:aink="http://schemas.microsoft.com/office/drawing/2016/ink" xmlns:am3d="http://schemas.microsoft.com/office/drawing/2017/model3d" xmlns:o="urn:schemas-microsoft-com:office:office" xmlns:r="http://schemas.openxmlformats.org/officeDocument/2006/relationships" xmlns:m="http://schemas.openxmlformats.org/officeDocument/2006/math" xmlns:v="urn:schemas-microsoft-com:vml" xmlns:wp14="http://schemas.microsoft.com/office/word/2010/wordprocessingDrawing" xmlns:wp="http://schemas.openxmlformats.org/drawingml/2006/wordprocessingDrawing" xmlns:w10="urn:schemas-microsoft-com:office:word" xmlns:w="http://schemas.openxmlformats.org/wordprocessingml/2006/main" xmlns:w14="http://schemas.microsoft.com/office/word/2010/wordml" xmlns:w15="http://schemas.microsoft.com/office/word/2012/wordml" xmlns:w16cid="http://schemas.microsoft.com/office/word/2016/wordml/cid" xmlns:w16se="http://schemas.microsoft.com/office/word/2015/wordml/symex" xmlns:wpg="http://schemas.microsoft.com/office/word/2010/wordprocessingGroup" xmlns:wpi="http://schemas.microsoft.com/office/word/2010/wordprocessingInk" xmlns:wne="http://schemas.microsoft.com/office/word/2006/wordml" xmlns:wps="http://schemas.microsoft.com/office/word/2010/wordprocessingShape" mc:Ignorable="w14 w15 w16se w16cid wp14">
   <w:footnote w:type="separator" w:id="-1">
@@ -1074,6 +1063,95 @@
 <file path=word/numbering.xml><?xml version="1.0" encoding="utf-8"?>
 <w:numbering xmlns:wpc="http://schemas.microsoft.com/office/word/2010/wordprocessingCanvas" xmlns:cx="http://schemas.microsoft.com/office/drawing/2014/chartex" xmlns:cx1="http://schemas.microsoft.com/office/drawing/2015/9/8/chartex" xmlns:cx2="http://schemas.microsoft.com/office/drawing/2015/10/21/chartex" xmlns:cx3="http://schemas.microsoft.com/office/drawing/2016/5/9/chartex" xmlns:cx4="http://schemas.microsoft.com/office/drawing/2016/5/10/chartex" xmlns:cx5="http://schemas.microsoft.com/office/drawing/2016/5/11/chartex" xmlns:cx6="http://schemas.microsoft.com/office/drawing/2016/5/12/chartex" xmlns:cx7="http://schemas.microsoft.com/office/drawing/2016/5/13/chartex" xmlns:cx8="http://schemas.microsoft.com/office/drawing/2016/5/14/chartex" xmlns:mc="http://schemas.openxmlformats.org/markup-compatibility/2006" xmlns:aink="http://schemas.microsoft.com/office/drawing/2016/ink" xmlns:am3d="http://schemas.microsoft.com/office/drawing/2017/model3d" xmlns:o="urn:schemas-microsoft-com:office:office" xmlns:r="http://schemas.openxmlformats.org/officeDocument/2006/relationships" xmlns:m="http://schemas.openxmlformats.org/officeDocument/2006/math" xmlns:v="urn:schemas-microsoft-com:vml" xmlns:wp14="http://schemas.microsoft.com/office/word/2010/wordprocessingDrawing" xmlns:wp="http://schemas.openxmlformats.org/drawingml/2006/wordprocessingDrawing" xmlns:w10="urn:schemas-microsoft-com:office:word" xmlns:w="http://schemas.openxmlformats.org/wordprocessingml/2006/main" xmlns:w14="http://schemas.microsoft.com/office/word/2010/wordml" xmlns:w15="http://schemas.microsoft.com/office/word/2012/wordml" xmlns:w16cid="http://schemas.microsoft.com/office/word/2016/wordml/cid" xmlns:w16se="http://schemas.microsoft.com/office/word/2015/wordml/symex" xmlns:wpg="http://schemas.microsoft.com/office/word/2010/wordprocessingGroup" xmlns:wpi="http://schemas.microsoft.com/office/word/2010/wordprocessingInk" xmlns:wne="http://schemas.microsoft.com/office/word/2006/wordml" xmlns:wps="http://schemas.microsoft.com/office/word/2010/wordprocessingShape" mc:Ignorable="w14 w15 w16se w16cid wp14">
   <w:abstractNum w:abstractNumId="0" w15:restartNumberingAfterBreak="0">
+    <w:nsid w:val="13F848C7"/>
+    <w:multiLevelType w:val="hybridMultilevel"/>
+    <w:tmpl w:val="36AA75D2"/>
+    <w:lvl w:ilvl="0" w:tplc="5FF4A436">
+      <w:start w:val="1"/>
+      <w:numFmt w:val="decimal"/>
+      <w:lvlText w:val="%1."/>
+      <w:lvlJc w:val="left"/>
+      <w:pPr>
+        <w:ind w:left="720" w:hanging="360"/>
+      </w:pPr>
+      <w:rPr>
+        <w:b/>
+      </w:rPr>
+    </w:lvl>
+    <w:lvl w:ilvl="1" w:tplc="04090019" w:tentative="1">
+      <w:start w:val="1"/>
+      <w:numFmt w:val="lowerLetter"/>
+      <w:lvlText w:val="%2."/>
+      <w:lvlJc w:val="left"/>
+      <w:pPr>
+        <w:ind w:left="1440" w:hanging="360"/>
+      </w:pPr>
+    </w:lvl>
+    <w:lvl w:ilvl="2" w:tplc="0409001B" w:tentative="1">
+      <w:start w:val="1"/>
+      <w:numFmt w:val="lowerRoman"/>
+      <w:lvlText w:val="%3."/>
+      <w:lvlJc w:val="right"/>
+      <w:pPr>
+        <w:ind w:left="2160" w:hanging="180"/>
+      </w:pPr>
+    </w:lvl>
+    <w:lvl w:ilvl="3" w:tplc="0409000F" w:tentative="1">
+      <w:start w:val="1"/>
+      <w:numFmt w:val="decimal"/>
+      <w:lvlText w:val="%4."/>
+      <w:lvlJc w:val="left"/>
+      <w:pPr>
+        <w:ind w:left="2880" w:hanging="360"/>
+      </w:pPr>
+    </w:lvl>
+    <w:lvl w:ilvl="4" w:tplc="04090019" w:tentative="1">
+      <w:start w:val="1"/>
+      <w:numFmt w:val="lowerLetter"/>
+      <w:lvlText w:val="%5."/>
+      <w:lvlJc w:val="left"/>
+      <w:pPr>
+        <w:ind w:left="3600" w:hanging="360"/>
+      </w:pPr>
+    </w:lvl>
+    <w:lvl w:ilvl="5" w:tplc="0409001B" w:tentative="1">
+      <w:start w:val="1"/>
+      <w:numFmt w:val="lowerRoman"/>
+      <w:lvlText w:val="%6."/>
+      <w:lvlJc w:val="right"/>
+      <w:pPr>
+        <w:ind w:left="4320" w:hanging="180"/>
+      </w:pPr>
+    </w:lvl>
+    <w:lvl w:ilvl="6" w:tplc="0409000F" w:tentative="1">
+      <w:start w:val="1"/>
+      <w:numFmt w:val="decimal"/>
+      <w:lvlText w:val="%7."/>
+      <w:lvlJc w:val="left"/>
+      <w:pPr>
+        <w:ind w:left="5040" w:hanging="360"/>
+      </w:pPr>
+    </w:lvl>
+    <w:lvl w:ilvl="7" w:tplc="04090019" w:tentative="1">
+      <w:start w:val="1"/>
+      <w:numFmt w:val="lowerLetter"/>
+      <w:lvlText w:val="%8."/>
+      <w:lvlJc w:val="left"/>
+      <w:pPr>
+        <w:ind w:left="5760" w:hanging="360"/>
+      </w:pPr>
+    </w:lvl>
+    <w:lvl w:ilvl="8" w:tplc="0409001B" w:tentative="1">
+      <w:start w:val="1"/>
+      <w:numFmt w:val="lowerRoman"/>
+      <w:lvlText w:val="%9."/>
+      <w:lvlJc w:val="right"/>
+      <w:pPr>
+        <w:ind w:left="6480" w:hanging="180"/>
+      </w:pPr>
+    </w:lvl>
+  </w:abstractNum>
+  <w:abstractNum w:abstractNumId="1" w15:restartNumberingAfterBreak="0">
     <w:nsid w:val="1FC0467F"/>
     <w:multiLevelType w:val="multilevel"/>
     <w:tmpl w:val="6F684C1C"/>
@@ -1192,7 +1270,7 @@
       </w:rPr>
     </w:lvl>
   </w:abstractNum>
-  <w:abstractNum w:abstractNumId="1" w15:restartNumberingAfterBreak="0">
+  <w:abstractNum w:abstractNumId="2" w15:restartNumberingAfterBreak="0">
     <w:nsid w:val="24E9407D"/>
     <w:multiLevelType w:val="multilevel"/>
     <w:tmpl w:val="9ACAA976"/>
@@ -1287,7 +1365,7 @@
       </w:pPr>
     </w:lvl>
   </w:abstractNum>
-  <w:abstractNum w:abstractNumId="2" w15:restartNumberingAfterBreak="0">
+  <w:abstractNum w:abstractNumId="3" w15:restartNumberingAfterBreak="0">
     <w:nsid w:val="2D5C61CF"/>
     <w:multiLevelType w:val="multilevel"/>
     <w:tmpl w:val="0C78B8B0"/>
@@ -1406,7 +1484,96 @@
       </w:rPr>
     </w:lvl>
   </w:abstractNum>
-  <w:abstractNum w:abstractNumId="3" w15:restartNumberingAfterBreak="0">
+  <w:abstractNum w:abstractNumId="4" w15:restartNumberingAfterBreak="0">
+    <w:nsid w:val="3FFE3326"/>
+    <w:multiLevelType w:val="hybridMultilevel"/>
+    <w:tmpl w:val="36AA75D2"/>
+    <w:lvl w:ilvl="0" w:tplc="5FF4A436">
+      <w:start w:val="1"/>
+      <w:numFmt w:val="decimal"/>
+      <w:lvlText w:val="%1."/>
+      <w:lvlJc w:val="left"/>
+      <w:pPr>
+        <w:ind w:left="720" w:hanging="360"/>
+      </w:pPr>
+      <w:rPr>
+        <w:b/>
+      </w:rPr>
+    </w:lvl>
+    <w:lvl w:ilvl="1" w:tplc="04090019" w:tentative="1">
+      <w:start w:val="1"/>
+      <w:numFmt w:val="lowerLetter"/>
+      <w:lvlText w:val="%2."/>
+      <w:lvlJc w:val="left"/>
+      <w:pPr>
+        <w:ind w:left="1440" w:hanging="360"/>
+      </w:pPr>
+    </w:lvl>
+    <w:lvl w:ilvl="2" w:tplc="0409001B" w:tentative="1">
+      <w:start w:val="1"/>
+      <w:numFmt w:val="lowerRoman"/>
+      <w:lvlText w:val="%3."/>
+      <w:lvlJc w:val="right"/>
+      <w:pPr>
+        <w:ind w:left="2160" w:hanging="180"/>
+      </w:pPr>
+    </w:lvl>
+    <w:lvl w:ilvl="3" w:tplc="0409000F" w:tentative="1">
+      <w:start w:val="1"/>
+      <w:numFmt w:val="decimal"/>
+      <w:lvlText w:val="%4."/>
+      <w:lvlJc w:val="left"/>
+      <w:pPr>
+        <w:ind w:left="2880" w:hanging="360"/>
+      </w:pPr>
+    </w:lvl>
+    <w:lvl w:ilvl="4" w:tplc="04090019" w:tentative="1">
+      <w:start w:val="1"/>
+      <w:numFmt w:val="lowerLetter"/>
+      <w:lvlText w:val="%5."/>
+      <w:lvlJc w:val="left"/>
+      <w:pPr>
+        <w:ind w:left="3600" w:hanging="360"/>
+      </w:pPr>
+    </w:lvl>
+    <w:lvl w:ilvl="5" w:tplc="0409001B" w:tentative="1">
+      <w:start w:val="1"/>
+      <w:numFmt w:val="lowerRoman"/>
+      <w:lvlText w:val="%6."/>
+      <w:lvlJc w:val="right"/>
+      <w:pPr>
+        <w:ind w:left="4320" w:hanging="180"/>
+      </w:pPr>
+    </w:lvl>
+    <w:lvl w:ilvl="6" w:tplc="0409000F" w:tentative="1">
+      <w:start w:val="1"/>
+      <w:numFmt w:val="decimal"/>
+      <w:lvlText w:val="%7."/>
+      <w:lvlJc w:val="left"/>
+      <w:pPr>
+        <w:ind w:left="5040" w:hanging="360"/>
+      </w:pPr>
+    </w:lvl>
+    <w:lvl w:ilvl="7" w:tplc="04090019" w:tentative="1">
+      <w:start w:val="1"/>
+      <w:numFmt w:val="lowerLetter"/>
+      <w:lvlText w:val="%8."/>
+      <w:lvlJc w:val="left"/>
+      <w:pPr>
+        <w:ind w:left="5760" w:hanging="360"/>
+      </w:pPr>
+    </w:lvl>
+    <w:lvl w:ilvl="8" w:tplc="0409001B" w:tentative="1">
+      <w:start w:val="1"/>
+      <w:numFmt w:val="lowerRoman"/>
+      <w:lvlText w:val="%9."/>
+      <w:lvlJc w:val="right"/>
+      <w:pPr>
+        <w:ind w:left="6480" w:hanging="180"/>
+      </w:pPr>
+    </w:lvl>
+  </w:abstractNum>
+  <w:abstractNum w:abstractNumId="5" w15:restartNumberingAfterBreak="0">
     <w:nsid w:val="444C6AAF"/>
     <w:multiLevelType w:val="multilevel"/>
     <w:tmpl w:val="19BE1666"/>
@@ -1525,7 +1692,7 @@
       </w:rPr>
     </w:lvl>
   </w:abstractNum>
-  <w:abstractNum w:abstractNumId="4" w15:restartNumberingAfterBreak="0">
+  <w:abstractNum w:abstractNumId="6" w15:restartNumberingAfterBreak="0">
     <w:nsid w:val="5390139C"/>
     <w:multiLevelType w:val="multilevel"/>
     <w:tmpl w:val="0958F450"/>
@@ -1644,7 +1811,96 @@
       </w:rPr>
     </w:lvl>
   </w:abstractNum>
-  <w:abstractNum w:abstractNumId="5" w15:restartNumberingAfterBreak="0">
+  <w:abstractNum w:abstractNumId="7" w15:restartNumberingAfterBreak="0">
+    <w:nsid w:val="59CF2E90"/>
+    <w:multiLevelType w:val="hybridMultilevel"/>
+    <w:tmpl w:val="36AA75D2"/>
+    <w:lvl w:ilvl="0" w:tplc="5FF4A436">
+      <w:start w:val="1"/>
+      <w:numFmt w:val="decimal"/>
+      <w:lvlText w:val="%1."/>
+      <w:lvlJc w:val="left"/>
+      <w:pPr>
+        <w:ind w:left="720" w:hanging="360"/>
+      </w:pPr>
+      <w:rPr>
+        <w:b/>
+      </w:rPr>
+    </w:lvl>
+    <w:lvl w:ilvl="1" w:tplc="04090019" w:tentative="1">
+      <w:start w:val="1"/>
+      <w:numFmt w:val="lowerLetter"/>
+      <w:lvlText w:val="%2."/>
+      <w:lvlJc w:val="left"/>
+      <w:pPr>
+        <w:ind w:left="1440" w:hanging="360"/>
+      </w:pPr>
+    </w:lvl>
+    <w:lvl w:ilvl="2" w:tplc="0409001B" w:tentative="1">
+      <w:start w:val="1"/>
+      <w:numFmt w:val="lowerRoman"/>
+      <w:lvlText w:val="%3."/>
+      <w:lvlJc w:val="right"/>
+      <w:pPr>
+        <w:ind w:left="2160" w:hanging="180"/>
+      </w:pPr>
+    </w:lvl>
+    <w:lvl w:ilvl="3" w:tplc="0409000F" w:tentative="1">
+      <w:start w:val="1"/>
+      <w:numFmt w:val="decimal"/>
+      <w:lvlText w:val="%4."/>
+      <w:lvlJc w:val="left"/>
+      <w:pPr>
+        <w:ind w:left="2880" w:hanging="360"/>
+      </w:pPr>
+    </w:lvl>
+    <w:lvl w:ilvl="4" w:tplc="04090019" w:tentative="1">
+      <w:start w:val="1"/>
+      <w:numFmt w:val="lowerLetter"/>
+      <w:lvlText w:val="%5."/>
+      <w:lvlJc w:val="left"/>
+      <w:pPr>
+        <w:ind w:left="3600" w:hanging="360"/>
+      </w:pPr>
+    </w:lvl>
+    <w:lvl w:ilvl="5" w:tplc="0409001B" w:tentative="1">
+      <w:start w:val="1"/>
+      <w:numFmt w:val="lowerRoman"/>
+      <w:lvlText w:val="%6."/>
+      <w:lvlJc w:val="right"/>
+      <w:pPr>
+        <w:ind w:left="4320" w:hanging="180"/>
+      </w:pPr>
+    </w:lvl>
+    <w:lvl w:ilvl="6" w:tplc="0409000F" w:tentative="1">
+      <w:start w:val="1"/>
+      <w:numFmt w:val="decimal"/>
+      <w:lvlText w:val="%7."/>
+      <w:lvlJc w:val="left"/>
+      <w:pPr>
+        <w:ind w:left="5040" w:hanging="360"/>
+      </w:pPr>
+    </w:lvl>
+    <w:lvl w:ilvl="7" w:tplc="04090019" w:tentative="1">
+      <w:start w:val="1"/>
+      <w:numFmt w:val="lowerLetter"/>
+      <w:lvlText w:val="%8."/>
+      <w:lvlJc w:val="left"/>
+      <w:pPr>
+        <w:ind w:left="5760" w:hanging="360"/>
+      </w:pPr>
+    </w:lvl>
+    <w:lvl w:ilvl="8" w:tplc="0409001B" w:tentative="1">
+      <w:start w:val="1"/>
+      <w:numFmt w:val="lowerRoman"/>
+      <w:lvlText w:val="%9."/>
+      <w:lvlJc w:val="right"/>
+      <w:pPr>
+        <w:ind w:left="6480" w:hanging="180"/>
+      </w:pPr>
+    </w:lvl>
+  </w:abstractNum>
+  <w:abstractNum w:abstractNumId="8" w15:restartNumberingAfterBreak="0">
     <w:nsid w:val="62470958"/>
     <w:multiLevelType w:val="multilevel"/>
     <w:tmpl w:val="2A4AD5E4"/>
@@ -1763,7 +2019,7 @@
       </w:rPr>
     </w:lvl>
   </w:abstractNum>
-  <w:abstractNum w:abstractNumId="6" w15:restartNumberingAfterBreak="0">
+  <w:abstractNum w:abstractNumId="9" w15:restartNumberingAfterBreak="0">
     <w:nsid w:val="70F12DF3"/>
     <w:multiLevelType w:val="multilevel"/>
     <w:tmpl w:val="11EAA22A"/>
@@ -1883,25 +2139,34 @@
     </w:lvl>
   </w:abstractNum>
   <w:num w:numId="1">
+    <w:abstractNumId w:val="6"/>
+  </w:num>
+  <w:num w:numId="2">
+    <w:abstractNumId w:val="3"/>
+  </w:num>
+  <w:num w:numId="3">
+    <w:abstractNumId w:val="8"/>
+  </w:num>
+  <w:num w:numId="4">
+    <w:abstractNumId w:val="1"/>
+  </w:num>
+  <w:num w:numId="5">
+    <w:abstractNumId w:val="2"/>
+  </w:num>
+  <w:num w:numId="6">
+    <w:abstractNumId w:val="9"/>
+  </w:num>
+  <w:num w:numId="7">
+    <w:abstractNumId w:val="5"/>
+  </w:num>
+  <w:num w:numId="8">
+    <w:abstractNumId w:val="0"/>
+  </w:num>
+  <w:num w:numId="9">
     <w:abstractNumId w:val="4"/>
   </w:num>
-  <w:num w:numId="2">
-    <w:abstractNumId w:val="2"/>
-  </w:num>
-  <w:num w:numId="3">
-    <w:abstractNumId w:val="5"/>
-  </w:num>
-  <w:num w:numId="4">
-    <w:abstractNumId w:val="0"/>
-  </w:num>
-  <w:num w:numId="5">
-    <w:abstractNumId w:val="1"/>
-  </w:num>
-  <w:num w:numId="6">
-    <w:abstractNumId w:val="6"/>
-  </w:num>
-  <w:num w:numId="7">
-    <w:abstractNumId w:val="3"/>
+  <w:num w:numId="10">
+    <w:abstractNumId w:val="7"/>
   </w:num>
 </w:numbering>
 </file>
@@ -2024,6 +2289,7 @@
     <w:lsdException w:name="HTML Sample" w:semiHidden="1" w:unhideWhenUsed="1"/>
     <w:lsdException w:name="HTML Typewriter" w:semiHidden="1" w:unhideWhenUsed="1"/>
     <w:lsdException w:name="HTML Variable" w:semiHidden="1" w:unhideWhenUsed="1"/>
+    <w:lsdException w:name="Normal Table" w:semiHidden="1" w:unhideWhenUsed="1"/>
     <w:lsdException w:name="annotation subject" w:semiHidden="1" w:unhideWhenUsed="1"/>
     <w:lsdException w:name="No List" w:semiHidden="1" w:unhideWhenUsed="1"/>
     <w:lsdException w:name="Outline List 1" w:semiHidden="1" w:unhideWhenUsed="1"/>
@@ -2067,8 +2333,10 @@
     <w:lsdException w:name="Table Elegant" w:semiHidden="1" w:unhideWhenUsed="1"/>
     <w:lsdException w:name="Table Professional" w:semiHidden="1" w:unhideWhenUsed="1"/>
     <w:lsdException w:name="Table Subtle 1" w:semiHidden="1" w:unhideWhenUsed="1"/>
+    <w:lsdException w:name="Table Subtle 2" w:semiHidden="1" w:unhideWhenUsed="1"/>
     <w:lsdException w:name="Table Web 1" w:semiHidden="1" w:unhideWhenUsed="1"/>
     <w:lsdException w:name="Table Web 2" w:semiHidden="1" w:unhideWhenUsed="1"/>
+    <w:lsdException w:name="Table Web 3" w:semiHidden="1" w:unhideWhenUsed="1"/>
     <w:lsdException w:name="Balloon Text" w:semiHidden="1" w:unhideWhenUsed="1"/>
     <w:lsdException w:name="Table Grid" w:uiPriority="39"/>
     <w:lsdException w:name="Table Theme" w:semiHidden="1" w:unhideWhenUsed="1"/>
@@ -2295,7 +2563,7 @@
   <w:style w:type="paragraph" w:default="1" w:styleId="Normal">
     <w:name w:val="Normal"/>
     <w:qFormat/>
-    <w:rsid w:val="00F47A36"/>
+    <w:rsid w:val="00A61606"/>
     <w:pPr>
       <w:spacing w:after="80"/>
     </w:pPr>

</xml_diff>